<commit_message>
Chapter 02, laying out ideas
</commit_message>
<xml_diff>
--- a/story-kar/Chapter 02.docx
+++ b/story-kar/Chapter 02.docx
@@ -57,7 +57,21 @@
           <w:sz w:val="24"/>
           <w:lang w:val="en-GB"/>
         </w:rPr>
-        <w:t xml:space="preserve">Just a few meters behind, she could feel the heavy breath and perceive the bloodlust growing into the </w:t>
+        <w:t xml:space="preserve">Just a few meters </w:t>
+      </w:r>
+      <w:r>
+        <w:rPr>
+          <w:sz w:val="24"/>
+          <w:lang w:val="en-GB"/>
+        </w:rPr>
+        <w:t>behind</w:t>
+      </w:r>
+      <w:r>
+        <w:rPr>
+          <w:sz w:val="24"/>
+          <w:lang w:val="en-GB"/>
+        </w:rPr>
+        <w:t xml:space="preserve">, she could feel the heavy breath and perceive the bloodlust growing into the </w:t>
       </w:r>
       <w:r>
         <w:rPr>
@@ -102,24 +116,45 @@
           <w:sz w:val="24"/>
           <w:lang w:val="en-GB"/>
         </w:rPr>
-        <w:t>marked her only possibility to survive.</w:t>
-      </w:r>
-    </w:p>
-    <w:p>
-      <w:pPr>
-        <w:spacing w:after="0"/>
-        <w:ind w:firstLine="567"/>
-        <w:rPr>
-          <w:sz w:val="24"/>
-          <w:lang w:val="en-GB"/>
-        </w:rPr>
-      </w:pPr>
-      <w:r>
-        <w:rPr>
-          <w:sz w:val="24"/>
-          <w:lang w:val="en-GB"/>
-        </w:rPr>
-        <w:t>She sought refuge in the hole, escaping the paws of the bloody animal and slithering backwards on her back.</w:t>
+        <w:t xml:space="preserve">marked her only possibility to </w:t>
+      </w:r>
+      <w:r>
+        <w:rPr>
+          <w:sz w:val="24"/>
+          <w:lang w:val="en-GB"/>
+        </w:rPr>
+        <w:t>survive and raced towards her salvation.</w:t>
+      </w:r>
+    </w:p>
+    <w:p>
+      <w:pPr>
+        <w:spacing w:after="0"/>
+        <w:ind w:firstLine="567"/>
+        <w:rPr>
+          <w:sz w:val="24"/>
+          <w:lang w:val="en-GB"/>
+        </w:rPr>
+      </w:pPr>
+      <w:r>
+        <w:rPr>
+          <w:sz w:val="24"/>
+          <w:lang w:val="en-GB"/>
+        </w:rPr>
+        <w:t xml:space="preserve">She </w:t>
+      </w:r>
+      <w:r>
+        <w:rPr>
+          <w:sz w:val="24"/>
+          <w:lang w:val="en-GB"/>
+        </w:rPr>
+        <w:t>quickly sheltered</w:t>
+      </w:r>
+      <w:r>
+        <w:rPr>
+          <w:sz w:val="24"/>
+          <w:lang w:val="en-GB"/>
+        </w:rPr>
+        <w:t xml:space="preserve"> in the hole, escaping the paws of the bloody animal and slithering backwards on her back.</w:t>
       </w:r>
     </w:p>
     <w:p>
@@ -218,7 +253,45 @@
           <w:sz w:val="24"/>
           <w:lang w:val="en-GB"/>
         </w:rPr>
-        <w:t xml:space="preserve">Sam woke up breathless, clinging on the </w:t>
+        <w:t>Sam woke up breathless</w:t>
+      </w:r>
+      <w:r>
+        <w:rPr>
+          <w:sz w:val="24"/>
+          <w:lang w:val="en-GB"/>
+        </w:rPr>
+        <w:t>.</w:t>
+      </w:r>
+      <w:r>
+        <w:rPr>
+          <w:sz w:val="24"/>
+          <w:lang w:val="en-GB"/>
+        </w:rPr>
+        <w:t xml:space="preserve"> </w:t>
+      </w:r>
+    </w:p>
+    <w:p>
+      <w:pPr>
+        <w:spacing w:after="0"/>
+        <w:ind w:firstLine="567"/>
+        <w:rPr>
+          <w:sz w:val="24"/>
+          <w:lang w:val="en-GB"/>
+        </w:rPr>
+      </w:pPr>
+      <w:r>
+        <w:rPr>
+          <w:sz w:val="24"/>
+          <w:lang w:val="en-GB"/>
+        </w:rPr>
+        <w:t>She clang</w:t>
+      </w:r>
+      <w:r>
+        <w:rPr>
+          <w:sz w:val="24"/>
+          <w:lang w:val="en-GB"/>
+        </w:rPr>
+        <w:t xml:space="preserve"> on the </w:t>
       </w:r>
       <w:r>
         <w:rPr>
@@ -232,21 +305,42 @@
           <w:sz w:val="24"/>
           <w:lang w:val="en-GB"/>
         </w:rPr>
-        <w:t xml:space="preserve"> edges of the bed and trying to soothe the </w:t>
-      </w:r>
-      <w:r>
-        <w:rPr>
-          <w:sz w:val="24"/>
-          <w:lang w:val="en-GB"/>
-        </w:rPr>
-        <w:t>shivers of panic</w:t>
-      </w:r>
-      <w:r>
-        <w:rPr>
-          <w:sz w:val="24"/>
-          <w:lang w:val="en-GB"/>
-        </w:rPr>
-        <w:t xml:space="preserve"> that </w:t>
+        <w:t xml:space="preserve"> edges of the bed and </w:t>
+      </w:r>
+      <w:r>
+        <w:rPr>
+          <w:sz w:val="24"/>
+          <w:lang w:val="en-GB"/>
+        </w:rPr>
+        <w:t>tightened the grip</w:t>
+      </w:r>
+      <w:r>
+        <w:rPr>
+          <w:sz w:val="24"/>
+          <w:lang w:val="en-GB"/>
+        </w:rPr>
+        <w:t xml:space="preserve"> to soothe the </w:t>
+      </w:r>
+      <w:r>
+        <w:rPr>
+          <w:sz w:val="24"/>
+          <w:lang w:val="en-GB"/>
+        </w:rPr>
+        <w:t xml:space="preserve">poignant </w:t>
+      </w:r>
+      <w:r>
+        <w:rPr>
+          <w:sz w:val="24"/>
+          <w:lang w:val="en-GB"/>
+        </w:rPr>
+        <w:t xml:space="preserve">sense of disorientation </w:t>
+      </w:r>
+      <w:r>
+        <w:rPr>
+          <w:sz w:val="24"/>
+          <w:lang w:val="en-GB"/>
+        </w:rPr>
+        <w:t xml:space="preserve">that </w:t>
       </w:r>
       <w:r>
         <w:rPr>
@@ -260,6 +354,13 @@
           <w:sz w:val="24"/>
           <w:lang w:val="en-GB"/>
         </w:rPr>
+        <w:t>, giving her waves of heat</w:t>
+      </w:r>
+      <w:r>
+        <w:rPr>
+          <w:sz w:val="24"/>
+          <w:lang w:val="en-GB"/>
+        </w:rPr>
         <w:t>.</w:t>
       </w:r>
     </w:p>
@@ -277,31 +378,128 @@
           <w:sz w:val="24"/>
           <w:lang w:val="en-GB"/>
         </w:rPr>
-        <w:t>Her forehead was beaded with sweat, and her heart pounded on her chest.</w:t>
-      </w:r>
-    </w:p>
-    <w:p>
-      <w:pPr>
-        <w:spacing w:after="0"/>
-        <w:ind w:firstLine="567"/>
-        <w:rPr>
-          <w:sz w:val="24"/>
-          <w:lang w:val="en-GB"/>
-        </w:rPr>
-      </w:pPr>
-      <w:r>
-        <w:rPr>
-          <w:sz w:val="24"/>
-          <w:lang w:val="en-GB"/>
-        </w:rPr>
-        <w:t xml:space="preserve">Running her fingers on </w:t>
-      </w:r>
-      <w:r>
-        <w:rPr>
-          <w:sz w:val="24"/>
-          <w:lang w:val="en-GB"/>
-        </w:rPr>
-        <w:t xml:space="preserve">the cold surface of the iron, </w:t>
+        <w:t>Her forehead was beaded with sweat, and</w:t>
+      </w:r>
+      <w:r>
+        <w:rPr>
+          <w:sz w:val="24"/>
+          <w:lang w:val="en-GB"/>
+        </w:rPr>
+        <w:t xml:space="preserve"> her heart pounded on her chest.</w:t>
+      </w:r>
+    </w:p>
+    <w:p>
+      <w:pPr>
+        <w:spacing w:after="0"/>
+        <w:ind w:firstLine="567"/>
+        <w:rPr>
+          <w:sz w:val="24"/>
+          <w:lang w:val="en-GB"/>
+        </w:rPr>
+      </w:pPr>
+      <w:r>
+        <w:rPr>
+          <w:sz w:val="24"/>
+          <w:lang w:val="en-GB"/>
+        </w:rPr>
+        <w:t>Throwing a glance over the mirror that hung on the opposite wall, she recognized her ja</w:t>
+      </w:r>
+      <w:r>
+        <w:rPr>
+          <w:sz w:val="24"/>
+          <w:lang w:val="en-GB"/>
+        </w:rPr>
+        <w:t>ded face, examining her weary limbs that reflected on the frosted surface.</w:t>
+      </w:r>
+    </w:p>
+    <w:p>
+      <w:pPr>
+        <w:spacing w:after="0"/>
+        <w:ind w:firstLine="567"/>
+        <w:rPr>
+          <w:sz w:val="24"/>
+          <w:lang w:val="en-GB"/>
+        </w:rPr>
+      </w:pPr>
+      <w:r>
+        <w:rPr>
+          <w:sz w:val="24"/>
+          <w:lang w:val="en-GB"/>
+        </w:rPr>
+        <w:t xml:space="preserve">Her </w:t>
+      </w:r>
+      <w:r>
+        <w:rPr>
+          <w:sz w:val="24"/>
+          <w:lang w:val="en-GB"/>
+        </w:rPr>
+        <w:t xml:space="preserve">cerulean </w:t>
+      </w:r>
+      <w:r>
+        <w:rPr>
+          <w:sz w:val="24"/>
+          <w:lang w:val="en-GB"/>
+        </w:rPr>
+        <w:t>eyes were</w:t>
+      </w:r>
+      <w:r>
+        <w:rPr>
+          <w:sz w:val="24"/>
+          <w:lang w:val="en-GB"/>
+        </w:rPr>
+        <w:t xml:space="preserve"> swollen</w:t>
+      </w:r>
+      <w:r>
+        <w:rPr>
+          <w:sz w:val="24"/>
+          <w:lang w:val="en-GB"/>
+        </w:rPr>
+        <w:t xml:space="preserve">, </w:t>
+      </w:r>
+      <w:r>
+        <w:rPr>
+          <w:sz w:val="24"/>
+          <w:lang w:val="en-GB"/>
+        </w:rPr>
+        <w:t>and</w:t>
+      </w:r>
+      <w:r>
+        <w:rPr>
+          <w:sz w:val="24"/>
+          <w:lang w:val="en-GB"/>
+        </w:rPr>
+        <w:t xml:space="preserve"> her sandy hair </w:t>
+      </w:r>
+      <w:r>
+        <w:rPr>
+          <w:sz w:val="24"/>
+          <w:lang w:val="en-GB"/>
+        </w:rPr>
+        <w:t>soaked wet</w:t>
+      </w:r>
+      <w:r>
+        <w:rPr>
+          <w:sz w:val="24"/>
+          <w:lang w:val="en-GB"/>
+        </w:rPr>
+        <w:t xml:space="preserve"> in sweat.</w:t>
+      </w:r>
+    </w:p>
+    <w:p>
+      <w:pPr>
+        <w:spacing w:after="0"/>
+        <w:ind w:firstLine="567"/>
+        <w:rPr>
+          <w:sz w:val="24"/>
+          <w:lang w:val="en-GB"/>
+        </w:rPr>
+      </w:pPr>
+      <w:r>
+        <w:rPr>
+          <w:sz w:val="24"/>
+          <w:lang w:val="en-GB"/>
+        </w:rPr>
+        <w:t xml:space="preserve">Running her fingers on the cold surface of the iron, </w:t>
       </w:r>
       <w:r>
         <w:rPr>
@@ -357,7 +555,14 @@
           <w:sz w:val="24"/>
           <w:lang w:val="en-GB"/>
         </w:rPr>
-        <w:t>, and breathed a long sigh of relief</w:t>
+        <w:t xml:space="preserve"> and </w:t>
+      </w:r>
+      <w:r>
+        <w:rPr>
+          <w:sz w:val="24"/>
+          <w:lang w:val="en-GB"/>
+        </w:rPr>
+        <w:t>breathed a long sigh of relief</w:t>
       </w:r>
       <w:r>
         <w:rPr>
@@ -381,24 +586,52 @@
           <w:sz w:val="24"/>
           <w:lang w:val="en-GB"/>
         </w:rPr>
-        <w:t>It’d all been a dream.</w:t>
-      </w:r>
-    </w:p>
-    <w:p>
-      <w:pPr>
-        <w:spacing w:after="0"/>
-        <w:ind w:firstLine="567"/>
-        <w:rPr>
-          <w:sz w:val="24"/>
-          <w:lang w:val="en-GB"/>
-        </w:rPr>
-      </w:pPr>
-      <w:r>
-        <w:rPr>
-          <w:sz w:val="24"/>
-          <w:lang w:val="en-GB"/>
-        </w:rPr>
-        <w:t>She groped for her</w:t>
+        <w:t>I</w:t>
+      </w:r>
+      <w:r>
+        <w:rPr>
+          <w:sz w:val="24"/>
+          <w:lang w:val="en-GB"/>
+        </w:rPr>
+        <w:t>t’d all been a dream.</w:t>
+      </w:r>
+    </w:p>
+    <w:p>
+      <w:pPr>
+        <w:spacing w:after="0"/>
+        <w:ind w:firstLine="567"/>
+        <w:rPr>
+          <w:sz w:val="24"/>
+          <w:lang w:val="en-GB"/>
+        </w:rPr>
+      </w:pPr>
+      <w:r>
+        <w:rPr>
+          <w:sz w:val="24"/>
+          <w:lang w:val="en-GB"/>
+        </w:rPr>
+        <w:t>Still in the grip of the shivers, s</w:t>
+      </w:r>
+      <w:r>
+        <w:rPr>
+          <w:sz w:val="24"/>
+          <w:lang w:val="en-GB"/>
+        </w:rPr>
+        <w:t xml:space="preserve">he groped </w:t>
+      </w:r>
+      <w:r>
+        <w:rPr>
+          <w:sz w:val="24"/>
+          <w:lang w:val="en-GB"/>
+        </w:rPr>
+        <w:t xml:space="preserve">on the nightstand </w:t>
+      </w:r>
+      <w:r>
+        <w:rPr>
+          <w:sz w:val="24"/>
+          <w:lang w:val="en-GB"/>
+        </w:rPr>
+        <w:t>for her</w:t>
       </w:r>
       <w:r>
         <w:rPr>
@@ -426,8 +659,674 @@
           <w:sz w:val="24"/>
           <w:lang w:val="en-GB"/>
         </w:rPr>
-        <w:t>took a sip of the cold liquid, placing back the plastic container on the nightstand.</w:t>
-      </w:r>
+        <w:t xml:space="preserve">finally spied out the </w:t>
+      </w:r>
+      <w:r>
+        <w:rPr>
+          <w:sz w:val="24"/>
+          <w:lang w:val="en-GB"/>
+        </w:rPr>
+        <w:t>plastic</w:t>
+      </w:r>
+      <w:r>
+        <w:rPr>
+          <w:sz w:val="24"/>
+          <w:lang w:val="en-GB"/>
+        </w:rPr>
+        <w:t xml:space="preserve"> of the flask.</w:t>
+      </w:r>
+    </w:p>
+    <w:p>
+      <w:pPr>
+        <w:spacing w:after="0"/>
+        <w:ind w:firstLine="567"/>
+        <w:rPr>
+          <w:sz w:val="24"/>
+          <w:lang w:val="en-GB"/>
+        </w:rPr>
+      </w:pPr>
+      <w:r>
+        <w:rPr>
+          <w:sz w:val="24"/>
+          <w:lang w:val="en-GB"/>
+        </w:rPr>
+        <w:t>Taking off the cap, she drank a long sip of cold liquid to quench her thirst, and then recapped it back, placing the bottle on the table.</w:t>
+      </w:r>
+    </w:p>
+    <w:p>
+      <w:pPr>
+        <w:spacing w:after="0"/>
+        <w:ind w:firstLine="567"/>
+        <w:rPr>
+          <w:sz w:val="24"/>
+          <w:lang w:val="en-GB"/>
+        </w:rPr>
+      </w:pPr>
+      <w:r>
+        <w:rPr>
+          <w:sz w:val="24"/>
+          <w:lang w:val="en-GB"/>
+        </w:rPr>
+        <w:t>Those nightmare</w:t>
+      </w:r>
+      <w:r>
+        <w:rPr>
+          <w:sz w:val="24"/>
+          <w:lang w:val="en-GB"/>
+        </w:rPr>
+        <w:t>s</w:t>
+      </w:r>
+      <w:r>
+        <w:rPr>
+          <w:sz w:val="24"/>
+          <w:lang w:val="en-GB"/>
+        </w:rPr>
+        <w:t xml:space="preserve"> had been going on and on for weeks.</w:t>
+      </w:r>
+    </w:p>
+    <w:p>
+      <w:pPr>
+        <w:spacing w:after="0"/>
+        <w:ind w:firstLine="567"/>
+        <w:rPr>
+          <w:sz w:val="24"/>
+          <w:lang w:val="en-GB"/>
+        </w:rPr>
+      </w:pPr>
+      <w:r>
+        <w:rPr>
+          <w:sz w:val="24"/>
+          <w:lang w:val="en-GB"/>
+        </w:rPr>
+        <w:t xml:space="preserve">Every single night she was forced to witness </w:t>
+      </w:r>
+      <w:r>
+        <w:rPr>
+          <w:sz w:val="24"/>
+          <w:lang w:val="en-GB"/>
+        </w:rPr>
+        <w:t>an unsettling bloodbath</w:t>
+      </w:r>
+      <w:r>
+        <w:rPr>
+          <w:sz w:val="24"/>
+          <w:lang w:val="en-GB"/>
+        </w:rPr>
+        <w:t xml:space="preserve">, each time more cruel and each time more </w:t>
+      </w:r>
+      <w:r>
+        <w:rPr>
+          <w:sz w:val="24"/>
+          <w:lang w:val="en-GB"/>
+        </w:rPr>
+        <w:t>beastly.</w:t>
+      </w:r>
+    </w:p>
+    <w:p>
+      <w:pPr>
+        <w:spacing w:after="0"/>
+        <w:ind w:firstLine="567"/>
+        <w:rPr>
+          <w:sz w:val="24"/>
+          <w:lang w:val="en-GB"/>
+        </w:rPr>
+      </w:pPr>
+      <w:r>
+        <w:rPr>
+          <w:sz w:val="24"/>
+          <w:lang w:val="en-GB"/>
+        </w:rPr>
+        <w:t>The scenes</w:t>
+      </w:r>
+      <w:r>
+        <w:rPr>
+          <w:sz w:val="24"/>
+          <w:lang w:val="en-GB"/>
+        </w:rPr>
+        <w:t xml:space="preserve"> were uneven, but there was a constant: an unknown person saved her and died before she could even look at their face.</w:t>
+      </w:r>
+    </w:p>
+    <w:p>
+      <w:pPr>
+        <w:spacing w:after="0"/>
+        <w:ind w:firstLine="567"/>
+        <w:rPr>
+          <w:sz w:val="24"/>
+          <w:lang w:val="en-GB"/>
+        </w:rPr>
+      </w:pPr>
+      <w:r>
+        <w:rPr>
+          <w:sz w:val="24"/>
+          <w:lang w:val="en-GB"/>
+        </w:rPr>
+        <w:t>Each time she passed out, and woke up in her bed.</w:t>
+      </w:r>
+    </w:p>
+    <w:p>
+      <w:pPr>
+        <w:spacing w:after="0"/>
+        <w:ind w:firstLine="567"/>
+        <w:rPr>
+          <w:sz w:val="24"/>
+          <w:lang w:val="en-GB"/>
+        </w:rPr>
+      </w:pPr>
+      <w:r>
+        <w:rPr>
+          <w:sz w:val="24"/>
+          <w:lang w:val="en-GB"/>
+        </w:rPr>
+        <w:t>The girl pulled away her sandy hair and brought her hand on the back of her neck, trying to ease out the adhesive hooks that run across her skin up to her temples.</w:t>
+      </w:r>
+    </w:p>
+    <w:p>
+      <w:pPr>
+        <w:spacing w:after="0"/>
+        <w:ind w:firstLine="567"/>
+        <w:rPr>
+          <w:sz w:val="24"/>
+          <w:lang w:val="en-GB"/>
+        </w:rPr>
+      </w:pPr>
+      <w:r>
+        <w:rPr>
+          <w:sz w:val="24"/>
+          <w:lang w:val="en-GB"/>
+        </w:rPr>
+        <w:t xml:space="preserve">It hurt, </w:t>
+      </w:r>
+      <w:r>
+        <w:rPr>
+          <w:sz w:val="24"/>
+          <w:lang w:val="en-GB"/>
+        </w:rPr>
+        <w:t>but she’d learnt over time how to do it, sparing the physical pain.</w:t>
+      </w:r>
+    </w:p>
+    <w:p>
+      <w:pPr>
+        <w:spacing w:after="0"/>
+        <w:ind w:firstLine="567"/>
+        <w:rPr>
+          <w:sz w:val="24"/>
+          <w:lang w:val="en-GB"/>
+        </w:rPr>
+      </w:pPr>
+      <w:r>
+        <w:rPr>
+          <w:sz w:val="24"/>
+          <w:lang w:val="en-GB"/>
+        </w:rPr>
+        <w:t>As a rule, it was strictly forbidden to unlink from Karyon without the permission of a guardian, but she’d never ended up in trouble.</w:t>
+      </w:r>
+    </w:p>
+    <w:p>
+      <w:pPr>
+        <w:spacing w:after="0"/>
+        <w:ind w:firstLine="567"/>
+        <w:rPr>
+          <w:sz w:val="24"/>
+          <w:lang w:val="en-GB"/>
+        </w:rPr>
+      </w:pPr>
+      <w:r>
+        <w:rPr>
+          <w:sz w:val="24"/>
+          <w:lang w:val="en-GB"/>
+        </w:rPr>
+        <w:t>She stood up, and walked towards the mirror, leaning on the tough face of the wall.</w:t>
+      </w:r>
+    </w:p>
+    <w:p>
+      <w:pPr>
+        <w:spacing w:after="0"/>
+        <w:ind w:firstLine="567"/>
+        <w:rPr>
+          <w:sz w:val="24"/>
+          <w:lang w:val="en-GB"/>
+        </w:rPr>
+      </w:pPr>
+      <w:r>
+        <w:rPr>
+          <w:sz w:val="24"/>
+          <w:lang w:val="en-GB"/>
+        </w:rPr>
+        <w:t>Her fatigued look allowed clear glimpses of the apprehension she felt upon awakening and revealed outwards she’d had a nightmare.</w:t>
+      </w:r>
+    </w:p>
+    <w:p>
+      <w:pPr>
+        <w:spacing w:after="0"/>
+        <w:ind w:firstLine="567"/>
+        <w:rPr>
+          <w:sz w:val="24"/>
+          <w:lang w:val="en-GB"/>
+        </w:rPr>
+      </w:pPr>
+      <w:r>
+        <w:rPr>
+          <w:sz w:val="24"/>
+          <w:lang w:val="en-GB"/>
+        </w:rPr>
+        <w:t>Sam didn’t want to show it off.</w:t>
+      </w:r>
+    </w:p>
+    <w:p>
+      <w:pPr>
+        <w:spacing w:after="0"/>
+        <w:ind w:firstLine="567"/>
+        <w:rPr>
+          <w:sz w:val="24"/>
+          <w:lang w:val="en-GB"/>
+        </w:rPr>
+      </w:pPr>
+      <w:r>
+        <w:rPr>
+          <w:sz w:val="24"/>
+          <w:lang w:val="en-GB"/>
+        </w:rPr>
+        <w:lastRenderedPageBreak/>
+        <w:t>She knew too well the reaction of Selene before the last one she’d had and wholeheartedly wished to avoid disclosing her weakness in front of the guardians.</w:t>
+      </w:r>
+    </w:p>
+    <w:p>
+      <w:pPr>
+        <w:spacing w:after="0"/>
+        <w:ind w:firstLine="567"/>
+        <w:rPr>
+          <w:sz w:val="24"/>
+          <w:lang w:val="en-GB"/>
+        </w:rPr>
+      </w:pPr>
+      <w:r>
+        <w:rPr>
+          <w:sz w:val="24"/>
+          <w:lang w:val="en-GB"/>
+        </w:rPr>
+        <w:t>They would have asked her questions she didn’t have answers for.</w:t>
+      </w:r>
+    </w:p>
+    <w:p>
+      <w:pPr>
+        <w:spacing w:after="0"/>
+        <w:ind w:firstLine="567"/>
+        <w:rPr>
+          <w:sz w:val="24"/>
+          <w:lang w:val="en-GB"/>
+        </w:rPr>
+      </w:pPr>
+      <w:r>
+        <w:rPr>
+          <w:i/>
+          <w:sz w:val="24"/>
+          <w:lang w:val="en-GB"/>
+        </w:rPr>
+        <w:t>Speak the truth</w:t>
+      </w:r>
+      <w:r>
+        <w:rPr>
+          <w:sz w:val="24"/>
+          <w:lang w:val="en-GB"/>
+        </w:rPr>
+        <w:t xml:space="preserve"> – they said</w:t>
+      </w:r>
+      <w:r>
+        <w:rPr>
+          <w:sz w:val="24"/>
+          <w:lang w:val="en-GB"/>
+        </w:rPr>
+        <w:t xml:space="preserve"> each time</w:t>
+      </w:r>
+      <w:r>
+        <w:rPr>
+          <w:sz w:val="24"/>
+          <w:lang w:val="en-GB"/>
+        </w:rPr>
+        <w:t xml:space="preserve"> </w:t>
+      </w:r>
+      <w:r>
+        <w:rPr>
+          <w:sz w:val="24"/>
+          <w:lang w:val="en-GB"/>
+        </w:rPr>
+        <w:t>–</w:t>
+      </w:r>
+      <w:r>
+        <w:rPr>
+          <w:sz w:val="24"/>
+          <w:lang w:val="en-GB"/>
+        </w:rPr>
+        <w:t xml:space="preserve"> </w:t>
+      </w:r>
+      <w:r>
+        <w:rPr>
+          <w:sz w:val="24"/>
+          <w:lang w:val="en-GB"/>
+        </w:rPr>
+        <w:t>it’s the only way to gain control over yourself.</w:t>
+      </w:r>
+    </w:p>
+    <w:p>
+      <w:pPr>
+        <w:spacing w:after="0"/>
+        <w:ind w:firstLine="567"/>
+        <w:rPr>
+          <w:sz w:val="24"/>
+          <w:lang w:val="en-GB"/>
+        </w:rPr>
+      </w:pPr>
+      <w:r>
+        <w:rPr>
+          <w:sz w:val="24"/>
+          <w:lang w:val="en-GB"/>
+        </w:rPr>
+        <w:t>The image of Selene that reassured her lingered in her mind.</w:t>
+      </w:r>
+    </w:p>
+    <w:p>
+      <w:pPr>
+        <w:spacing w:after="0"/>
+        <w:ind w:firstLine="567"/>
+        <w:rPr>
+          <w:sz w:val="24"/>
+          <w:lang w:val="en-GB"/>
+        </w:rPr>
+      </w:pPr>
+      <w:r>
+        <w:rPr>
+          <w:sz w:val="24"/>
+          <w:lang w:val="en-GB"/>
+        </w:rPr>
+        <w:t xml:space="preserve"> She held the girl in her arms, bestowed charming reassurances and then hit her in rage</w:t>
+      </w:r>
+      <w:r>
+        <w:rPr>
+          <w:sz w:val="24"/>
+          <w:lang w:val="en-GB"/>
+        </w:rPr>
+        <w:t xml:space="preserve"> with no mercy</w:t>
+      </w:r>
+      <w:r>
+        <w:rPr>
+          <w:sz w:val="24"/>
+          <w:lang w:val="en-GB"/>
+        </w:rPr>
+        <w:t>, to tear off the truth out of her words.</w:t>
+      </w:r>
+    </w:p>
+    <w:p>
+      <w:pPr>
+        <w:spacing w:after="0"/>
+        <w:ind w:firstLine="567"/>
+        <w:rPr>
+          <w:sz w:val="24"/>
+          <w:lang w:val="en-GB"/>
+        </w:rPr>
+      </w:pPr>
+      <w:r>
+        <w:rPr>
+          <w:sz w:val="24"/>
+          <w:lang w:val="en-GB"/>
+        </w:rPr>
+        <w:t>It’d made her realize she couldn’t trust anyone.</w:t>
+      </w:r>
+    </w:p>
+    <w:p>
+      <w:pPr>
+        <w:spacing w:after="0"/>
+        <w:ind w:firstLine="567"/>
+        <w:rPr>
+          <w:sz w:val="24"/>
+          <w:lang w:val="en-GB"/>
+        </w:rPr>
+      </w:pPr>
+      <w:r>
+        <w:rPr>
+          <w:sz w:val="24"/>
+          <w:lang w:val="en-GB"/>
+        </w:rPr>
+        <w:t>S</w:t>
+      </w:r>
+      <w:r>
+        <w:rPr>
+          <w:sz w:val="24"/>
+          <w:lang w:val="en-GB"/>
+        </w:rPr>
+        <w:t>am</w:t>
+      </w:r>
+      <w:r>
+        <w:rPr>
+          <w:sz w:val="24"/>
+          <w:lang w:val="en-GB"/>
+        </w:rPr>
+        <w:t xml:space="preserve"> slammed a furious punch on the wall, letting out all the sadness and frustration that </w:t>
+      </w:r>
+      <w:r>
+        <w:rPr>
+          <w:sz w:val="24"/>
+          <w:lang w:val="en-GB"/>
+        </w:rPr>
+        <w:t xml:space="preserve">shook her from the </w:t>
+      </w:r>
+      <w:r>
+        <w:rPr>
+          <w:sz w:val="24"/>
+          <w:lang w:val="en-GB"/>
+        </w:rPr>
+        <w:t>core.</w:t>
+      </w:r>
+    </w:p>
+    <w:p>
+      <w:pPr>
+        <w:spacing w:after="0"/>
+        <w:ind w:firstLine="567"/>
+        <w:rPr>
+          <w:sz w:val="24"/>
+          <w:lang w:val="en-GB"/>
+        </w:rPr>
+      </w:pPr>
+      <w:r>
+        <w:rPr>
+          <w:sz w:val="24"/>
+          <w:lang w:val="en-GB"/>
+        </w:rPr>
+        <w:t>Judging from the obscure contour of the window, the dawn wouldn’t have peeped out for a couple of hours.</w:t>
+      </w:r>
+    </w:p>
+    <w:p>
+      <w:pPr>
+        <w:spacing w:after="0"/>
+        <w:ind w:firstLine="567"/>
+        <w:rPr>
+          <w:sz w:val="24"/>
+          <w:lang w:val="en-GB"/>
+        </w:rPr>
+      </w:pPr>
+      <w:r>
+        <w:rPr>
+          <w:sz w:val="24"/>
+          <w:lang w:val="en-GB"/>
+        </w:rPr>
+        <w:t>She had a plenty of time to clean up her face, wipe and tears and calm down her troubled emotions before Selene would have walked across that hallway for the usual morning check.</w:t>
+      </w:r>
+    </w:p>
+    <w:p>
+      <w:pPr>
+        <w:spacing w:after="0"/>
+        <w:ind w:firstLine="567"/>
+        <w:rPr>
+          <w:sz w:val="24"/>
+          <w:lang w:val="en-GB"/>
+        </w:rPr>
+      </w:pPr>
+      <w:r>
+        <w:rPr>
+          <w:sz w:val="24"/>
+          <w:lang w:val="en-GB"/>
+        </w:rPr>
+        <w:t>Sadly enough, the bathroom of her cell had no running water.</w:t>
+      </w:r>
+    </w:p>
+    <w:p>
+      <w:pPr>
+        <w:spacing w:after="0"/>
+        <w:ind w:firstLine="567"/>
+        <w:rPr>
+          <w:sz w:val="24"/>
+          <w:lang w:val="en-GB"/>
+        </w:rPr>
+      </w:pPr>
+      <w:r>
+        <w:rPr>
+          <w:sz w:val="24"/>
+          <w:lang w:val="en-GB"/>
+        </w:rPr>
+        <w:t xml:space="preserve">To engage the </w:t>
+      </w:r>
+      <w:r>
+        <w:rPr>
+          <w:sz w:val="24"/>
+          <w:lang w:val="en-GB"/>
+        </w:rPr>
+        <w:t>shortage of drinking water sources, polluted by chemical weapons or blocked by the Infidels, the taps were blocked during the night.</w:t>
+      </w:r>
+    </w:p>
+    <w:p>
+      <w:pPr>
+        <w:spacing w:after="0"/>
+        <w:ind w:firstLine="567"/>
+        <w:rPr>
+          <w:sz w:val="24"/>
+          <w:lang w:val="en-GB"/>
+        </w:rPr>
+      </w:pPr>
+      <w:r>
+        <w:rPr>
+          <w:sz w:val="24"/>
+          <w:lang w:val="en-GB"/>
+        </w:rPr>
+        <w:t>There was a public laundry, open twenty hours a day for the guardians, but leaving a cell before the dawn would have been a grave violation of the disciplinary code.</w:t>
+      </w:r>
+    </w:p>
+    <w:p>
+      <w:pPr>
+        <w:spacing w:after="0"/>
+        <w:ind w:firstLine="567"/>
+        <w:rPr>
+          <w:sz w:val="24"/>
+          <w:lang w:val="en-GB"/>
+        </w:rPr>
+      </w:pPr>
+      <w:r>
+        <w:rPr>
+          <w:sz w:val="24"/>
+          <w:lang w:val="en-GB"/>
+        </w:rPr>
+        <w:t>If they had caught her hanging around in the corridors, she would have been put under seclusion for a couple of months.</w:t>
+      </w:r>
+    </w:p>
+    <w:p>
+      <w:pPr>
+        <w:spacing w:after="0"/>
+        <w:ind w:firstLine="567"/>
+        <w:rPr>
+          <w:sz w:val="24"/>
+          <w:lang w:val="en-GB"/>
+        </w:rPr>
+      </w:pPr>
+      <w:r>
+        <w:rPr>
+          <w:sz w:val="24"/>
+          <w:lang w:val="en-GB"/>
+        </w:rPr>
+        <w:t>When her cellmate Psyah was still there, she used to take those rules lightly.</w:t>
+      </w:r>
+    </w:p>
+    <w:p>
+      <w:pPr>
+        <w:spacing w:after="0"/>
+        <w:ind w:firstLine="567"/>
+        <w:rPr>
+          <w:sz w:val="24"/>
+          <w:lang w:val="en-GB"/>
+        </w:rPr>
+      </w:pPr>
+      <w:r>
+        <w:rPr>
+          <w:sz w:val="24"/>
+          <w:lang w:val="en-GB"/>
+        </w:rPr>
+        <w:t xml:space="preserve">That crazy girl </w:t>
+      </w:r>
+      <w:r>
+        <w:rPr>
+          <w:sz w:val="24"/>
+          <w:lang w:val="en-GB"/>
+        </w:rPr>
+        <w:t>sneaked out of the cell for mere pleasures, and under the dim light of the moon, when they both couldn’t get to their sleep, she always narrated the countless adventures she’d had out there at night.</w:t>
+      </w:r>
+    </w:p>
+    <w:p>
+      <w:pPr>
+        <w:spacing w:after="0"/>
+        <w:ind w:firstLine="567"/>
+        <w:rPr>
+          <w:sz w:val="24"/>
+          <w:lang w:val="en-GB"/>
+        </w:rPr>
+      </w:pPr>
+      <w:r>
+        <w:rPr>
+          <w:sz w:val="24"/>
+          <w:lang w:val="en-GB"/>
+        </w:rPr>
+        <w:t>Sam used to admire her.</w:t>
+      </w:r>
+    </w:p>
+    <w:p>
+      <w:pPr>
+        <w:spacing w:after="0"/>
+        <w:ind w:firstLine="567"/>
+        <w:rPr>
+          <w:sz w:val="24"/>
+          <w:lang w:val="en-GB"/>
+        </w:rPr>
+      </w:pPr>
+      <w:r>
+        <w:rPr>
+          <w:sz w:val="24"/>
+          <w:lang w:val="en-GB"/>
+        </w:rPr>
+        <w:t>But after she’d been sedated, tied down with chains and brought to the first levels just before her eyes, Sam had changed her mind.</w:t>
+      </w:r>
+    </w:p>
+    <w:p>
+      <w:pPr>
+        <w:spacing w:after="0"/>
+        <w:ind w:firstLine="567"/>
+        <w:rPr>
+          <w:sz w:val="24"/>
+          <w:lang w:val="en-GB"/>
+        </w:rPr>
+      </w:pPr>
+      <w:r>
+        <w:rPr>
+          <w:sz w:val="24"/>
+          <w:lang w:val="en-GB"/>
+        </w:rPr>
+        <w:t>Lyra was right; it was stupid and self-defeating.</w:t>
+      </w:r>
+    </w:p>
+    <w:p>
+      <w:pPr>
+        <w:spacing w:after="0"/>
+        <w:ind w:firstLine="567"/>
+        <w:rPr>
+          <w:sz w:val="24"/>
+          <w:lang w:val="en-GB"/>
+        </w:rPr>
+      </w:pPr>
       <w:bookmarkStart w:id="0" w:name="_GoBack"/>
       <w:bookmarkEnd w:id="0"/>
     </w:p>

</xml_diff>

<commit_message>
Karyon, chapter 2, going fwd
</commit_message>
<xml_diff>
--- a/story-kar/Chapter 02.docx
+++ b/story-kar/Chapter 02.docx
@@ -624,7 +624,14 @@
           <w:sz w:val="24"/>
           <w:lang w:val="en-GB"/>
         </w:rPr>
-        <w:t xml:space="preserve">on the nightstand </w:t>
+        <w:t>on the nightsta</w:t>
+      </w:r>
+      <w:r>
+        <w:rPr>
+          <w:sz w:val="24"/>
+          <w:lang w:val="en-GB"/>
+        </w:rPr>
+        <w:t xml:space="preserve">nd </w:t>
       </w:r>
       <w:r>
         <w:rPr>
@@ -666,7 +673,7 @@
           <w:sz w:val="24"/>
           <w:lang w:val="en-GB"/>
         </w:rPr>
-        <w:t>plastic</w:t>
+        <w:t>aluminium</w:t>
       </w:r>
       <w:r>
         <w:rPr>
@@ -1470,21 +1477,7 @@
           <w:sz w:val="24"/>
           <w:lang w:val="en-GB"/>
         </w:rPr>
-        <w:t xml:space="preserve">The weird junkie was </w:t>
-      </w:r>
-      <w:r>
-        <w:rPr>
-          <w:sz w:val="24"/>
-          <w:lang w:val="en-GB"/>
-        </w:rPr>
-        <w:t>right; t</w:t>
-      </w:r>
-      <w:r>
-        <w:rPr>
-          <w:sz w:val="24"/>
-          <w:lang w:val="en-GB"/>
-        </w:rPr>
-        <w:t>ime for freedom had come.</w:t>
+        <w:t>The weird junkie was right; time for freedom had come.</w:t>
       </w:r>
     </w:p>
     <w:p>
@@ -1546,21 +1539,21 @@
           <w:sz w:val="24"/>
           <w:lang w:val="en-GB"/>
         </w:rPr>
-        <w:t xml:space="preserve">She could have washed her face to reduce the temperature and </w:t>
-      </w:r>
-      <w:r>
-        <w:rPr>
-          <w:sz w:val="24"/>
-          <w:lang w:val="en-GB"/>
-        </w:rPr>
-        <w:t xml:space="preserve">she could have </w:t>
-      </w:r>
-      <w:r>
-        <w:rPr>
-          <w:sz w:val="24"/>
-          <w:lang w:val="en-GB"/>
-        </w:rPr>
-        <w:t xml:space="preserve">stolen a clean new </w:t>
+        <w:t xml:space="preserve">She could have washed her face to reduce the temperature and stolen a </w:t>
+      </w:r>
+      <w:r>
+        <w:rPr>
+          <w:sz w:val="24"/>
+          <w:lang w:val="en-GB"/>
+        </w:rPr>
+        <w:t>new clean</w:t>
+      </w:r>
+      <w:r>
+        <w:rPr>
+          <w:sz w:val="24"/>
+          <w:lang w:val="en-GB"/>
+        </w:rPr>
+        <w:t xml:space="preserve"> </w:t>
       </w:r>
       <w:r>
         <w:rPr>
@@ -1579,8 +1572,177 @@
           <w:lang w:val="en-GB"/>
         </w:rPr>
       </w:pPr>
+      <w:r>
+        <w:rPr>
+          <w:sz w:val="24"/>
+          <w:lang w:val="en-GB"/>
+        </w:rPr>
+        <w:lastRenderedPageBreak/>
+        <w:t>She quickly grabbed the water flask on her nightstand and removed the metallic cap, carefully inserting it into the electric lock.</w:t>
+      </w:r>
+    </w:p>
+    <w:p>
+      <w:pPr>
+        <w:spacing w:after="0"/>
+        <w:ind w:firstLine="567"/>
+        <w:rPr>
+          <w:sz w:val="24"/>
+          <w:lang w:val="en-GB"/>
+        </w:rPr>
+      </w:pPr>
+      <w:r>
+        <w:rPr>
+          <w:sz w:val="24"/>
+          <w:lang w:val="en-GB"/>
+        </w:rPr>
+        <w:t>Psyah had taught her that trick before she’d left.</w:t>
+      </w:r>
+    </w:p>
+    <w:p>
+      <w:pPr>
+        <w:spacing w:after="0"/>
+        <w:ind w:firstLine="567"/>
+        <w:rPr>
+          <w:sz w:val="24"/>
+          <w:lang w:val="en-GB"/>
+        </w:rPr>
+      </w:pPr>
+      <w:r>
+        <w:rPr>
+          <w:sz w:val="24"/>
+          <w:lang w:val="en-GB"/>
+        </w:rPr>
+        <w:t xml:space="preserve">Sam </w:t>
+      </w:r>
+      <w:r>
+        <w:rPr>
+          <w:sz w:val="24"/>
+          <w:lang w:val="en-GB"/>
+        </w:rPr>
+        <w:t>took one of the thin cables that surface from the machine beside her bed and pulled it out, stretching it up to the door.</w:t>
+      </w:r>
+    </w:p>
+    <w:p>
+      <w:pPr>
+        <w:spacing w:after="0"/>
+        <w:ind w:firstLine="567"/>
+        <w:rPr>
+          <w:sz w:val="24"/>
+          <w:lang w:val="en-GB"/>
+        </w:rPr>
+      </w:pPr>
+      <w:r>
+        <w:rPr>
+          <w:sz w:val="24"/>
+          <w:lang w:val="en-GB"/>
+        </w:rPr>
+        <w:t>Normally the cable wouldn’t have been long enough, but her linking te</w:t>
+      </w:r>
+      <w:r>
+        <w:rPr>
+          <w:sz w:val="24"/>
+          <w:lang w:val="en-GB"/>
+        </w:rPr>
+        <w:t>rminal was an old model, a leftover of the former sector for mental illness.</w:t>
+      </w:r>
+    </w:p>
+    <w:p>
+      <w:pPr>
+        <w:spacing w:after="0"/>
+        <w:ind w:firstLine="567"/>
+        <w:rPr>
+          <w:sz w:val="24"/>
+          <w:lang w:val="en-GB"/>
+        </w:rPr>
+      </w:pPr>
+      <w:r>
+        <w:rPr>
+          <w:sz w:val="24"/>
+          <w:lang w:val="en-GB"/>
+        </w:rPr>
+        <w:t>The cables were extensible to allow more freedom of movement.</w:t>
+      </w:r>
+    </w:p>
+    <w:p>
+      <w:pPr>
+        <w:spacing w:after="0"/>
+        <w:ind w:firstLine="567"/>
+        <w:rPr>
+          <w:sz w:val="24"/>
+          <w:lang w:val="en-GB"/>
+        </w:rPr>
+      </w:pPr>
+      <w:r>
+        <w:rPr>
+          <w:sz w:val="24"/>
+          <w:lang w:val="en-GB"/>
+        </w:rPr>
+        <w:t>When</w:t>
+      </w:r>
+      <w:r>
+        <w:rPr>
+          <w:sz w:val="24"/>
+          <w:lang w:val="en-GB"/>
+        </w:rPr>
+        <w:t xml:space="preserve"> the</w:t>
+      </w:r>
+      <w:r>
+        <w:rPr>
+          <w:sz w:val="24"/>
+          <w:lang w:val="en-GB"/>
+        </w:rPr>
+        <w:t xml:space="preserve"> electrical source rea</w:t>
+      </w:r>
+      <w:r>
+        <w:rPr>
+          <w:sz w:val="24"/>
+          <w:lang w:val="en-GB"/>
+        </w:rPr>
+        <w:t>ched the aluminium of the cap, the current flowed in the circuit and the lock clicked, turning the door open.</w:t>
+      </w:r>
+    </w:p>
+    <w:p>
+      <w:pPr>
+        <w:spacing w:after="0"/>
+        <w:ind w:firstLine="567"/>
+        <w:rPr>
+          <w:sz w:val="24"/>
+          <w:lang w:val="en-GB"/>
+        </w:rPr>
+      </w:pPr>
+      <w:r>
+        <w:rPr>
+          <w:sz w:val="24"/>
+          <w:lang w:val="en-GB"/>
+        </w:rPr>
+        <w:t>The sandy-haired girl approached her ears to the door, checking with meticulous caution that no one was in the corridor.</w:t>
+      </w:r>
+    </w:p>
+    <w:p>
+      <w:pPr>
+        <w:spacing w:after="0"/>
+        <w:ind w:firstLine="567"/>
+        <w:rPr>
+          <w:sz w:val="24"/>
+          <w:lang w:val="en-GB"/>
+        </w:rPr>
+      </w:pPr>
+      <w:r>
+        <w:rPr>
+          <w:sz w:val="24"/>
+          <w:lang w:val="en-GB"/>
+        </w:rPr>
+        <w:t>As it looked empty and silent, Sam took courage and crossed the threshold, stepping out in the large hallway.</w:t>
+      </w:r>
       <w:bookmarkStart w:id="0" w:name="_GoBack"/>
       <w:bookmarkEnd w:id="0"/>
+      <w:r>
+        <w:rPr>
+          <w:sz w:val="24"/>
+          <w:lang w:val="en-GB"/>
+        </w:rPr>
+        <w:t xml:space="preserve"> </w:t>
+      </w:r>
     </w:p>
     <w:sectPr>
       <w:pgSz w:w="11906" w:h="16838"/>

</xml_diff>

<commit_message>
lwg, drafting ch1 + kar, updating ch2
</commit_message>
<xml_diff>
--- a/story-kar/Chapter 02.docx
+++ b/story-kar/Chapter 02.docx
@@ -1867,896 +1867,913 @@
           <w:sz w:val="24"/>
           <w:lang w:val="en-GB"/>
         </w:rPr>
-        <w:t>But after she’d been sed</w:t>
-      </w:r>
+        <w:t>But after she’d been sedated, tied down with chains and brought to the first levels just before her eyes, Sam had changed her mind.</w:t>
+      </w:r>
+    </w:p>
+    <w:p>
+      <w:pPr>
+        <w:spacing w:after="0"/>
+        <w:ind w:firstLine="567"/>
+        <w:rPr>
+          <w:sz w:val="24"/>
+          <w:lang w:val="en-GB"/>
+        </w:rPr>
+      </w:pPr>
+      <w:r>
+        <w:rPr>
+          <w:sz w:val="24"/>
+          <w:lang w:val="en-GB"/>
+        </w:rPr>
+        <w:t>Lyra was right; it was stupid and self-defeating.</w:t>
+      </w:r>
+    </w:p>
+    <w:p>
+      <w:pPr>
+        <w:spacing w:after="0"/>
+        <w:ind w:firstLine="567"/>
+        <w:rPr>
+          <w:sz w:val="24"/>
+          <w:lang w:val="en-GB"/>
+        </w:rPr>
+      </w:pPr>
+      <w:r>
+        <w:rPr>
+          <w:sz w:val="24"/>
+          <w:lang w:val="en-GB"/>
+        </w:rPr>
+        <w:t>N</w:t>
+      </w:r>
+      <w:r>
+        <w:rPr>
+          <w:sz w:val="24"/>
+          <w:lang w:val="en-GB"/>
+        </w:rPr>
+        <w:t>evertheless, bending over to their</w:t>
+      </w:r>
+      <w:r>
+        <w:rPr>
+          <w:sz w:val="24"/>
+          <w:lang w:val="en-GB"/>
+        </w:rPr>
+        <w:t xml:space="preserve"> rules was humiliating and she hated that heaviness, that continuous sense of having something wrong growing inside of her.</w:t>
+      </w:r>
+    </w:p>
+    <w:p>
+      <w:pPr>
+        <w:spacing w:after="0"/>
+        <w:ind w:firstLine="567"/>
+        <w:rPr>
+          <w:sz w:val="24"/>
+          <w:lang w:val="en-GB"/>
+        </w:rPr>
+      </w:pPr>
+      <w:r>
+        <w:rPr>
+          <w:sz w:val="24"/>
+          <w:lang w:val="en-GB"/>
+        </w:rPr>
+        <w:lastRenderedPageBreak/>
+        <w:t xml:space="preserve">Her sweat, her tears, the </w:t>
+      </w:r>
+      <w:r>
+        <w:rPr>
+          <w:sz w:val="24"/>
+          <w:lang w:val="en-GB"/>
+        </w:rPr>
+        <w:t xml:space="preserve">dark </w:t>
+      </w:r>
+      <w:r>
+        <w:rPr>
+          <w:sz w:val="24"/>
+          <w:lang w:val="en-GB"/>
+        </w:rPr>
+        <w:t xml:space="preserve">bruise </w:t>
+      </w:r>
+      <w:r>
+        <w:rPr>
+          <w:sz w:val="24"/>
+          <w:lang w:val="en-GB"/>
+        </w:rPr>
+        <w:t>that had formed after having punched the wall, it all smelled like guilt and submission to the system.</w:t>
+      </w:r>
+    </w:p>
+    <w:p>
+      <w:pPr>
+        <w:spacing w:after="0"/>
+        <w:ind w:firstLine="567"/>
+        <w:rPr>
+          <w:sz w:val="24"/>
+          <w:lang w:val="en-GB"/>
+        </w:rPr>
+      </w:pPr>
+      <w:r>
+        <w:rPr>
+          <w:sz w:val="24"/>
+          <w:lang w:val="en-GB"/>
+        </w:rPr>
+        <w:t xml:space="preserve">She had to control her rage and conceal her emotions if she wanted to stand up to </w:t>
+      </w:r>
+      <w:r>
+        <w:rPr>
+          <w:sz w:val="24"/>
+          <w:lang w:val="en-GB"/>
+        </w:rPr>
+        <w:t>Selene</w:t>
+      </w:r>
+      <w:r>
+        <w:rPr>
+          <w:sz w:val="24"/>
+          <w:lang w:val="en-GB"/>
+        </w:rPr>
+        <w:t>.</w:t>
+      </w:r>
+    </w:p>
+    <w:p>
+      <w:pPr>
+        <w:spacing w:after="0"/>
+        <w:ind w:firstLine="567"/>
+        <w:rPr>
+          <w:sz w:val="24"/>
+          <w:lang w:val="en-GB"/>
+        </w:rPr>
+      </w:pPr>
+      <w:r>
+        <w:rPr>
+          <w:sz w:val="24"/>
+          <w:lang w:val="en-GB"/>
+        </w:rPr>
+        <w:t>The weird junkie was right: t</w:t>
+      </w:r>
+      <w:r>
+        <w:rPr>
+          <w:sz w:val="24"/>
+          <w:lang w:val="en-GB"/>
+        </w:rPr>
+        <w:t>ime for freedom had come.</w:t>
+      </w:r>
+    </w:p>
+    <w:p>
+      <w:pPr>
+        <w:spacing w:after="0"/>
+        <w:ind w:firstLine="567"/>
+        <w:rPr>
+          <w:sz w:val="24"/>
+          <w:lang w:val="en-GB"/>
+        </w:rPr>
+      </w:pPr>
+      <w:r>
+        <w:rPr>
+          <w:sz w:val="24"/>
+          <w:lang w:val="en-GB"/>
+        </w:rPr>
+        <w:t>Thinking</w:t>
+      </w:r>
+      <w:r>
+        <w:rPr>
+          <w:sz w:val="24"/>
+          <w:lang w:val="en-GB"/>
+        </w:rPr>
+        <w:t xml:space="preserve"> about it… it wouldn’t have been too hard to sneak out, to walk across the </w:t>
+      </w:r>
+      <w:r>
+        <w:rPr>
+          <w:sz w:val="24"/>
+          <w:lang w:val="en-GB"/>
+        </w:rPr>
+        <w:t>two</w:t>
+      </w:r>
+      <w:r>
+        <w:rPr>
+          <w:sz w:val="24"/>
+          <w:lang w:val="en-GB"/>
+        </w:rPr>
+        <w:t xml:space="preserve"> hundred feet of hallway that separated her cell from the public laundry</w:t>
+      </w:r>
+      <w:r>
+        <w:rPr>
+          <w:sz w:val="24"/>
+          <w:lang w:val="en-GB"/>
+        </w:rPr>
+        <w:t>, steal a pill,</w:t>
+      </w:r>
+      <w:r>
+        <w:rPr>
+          <w:sz w:val="24"/>
+          <w:lang w:val="en-GB"/>
+        </w:rPr>
+        <w:t xml:space="preserve"> and </w:t>
+      </w:r>
+      <w:r>
+        <w:rPr>
+          <w:sz w:val="24"/>
+          <w:lang w:val="en-GB"/>
+        </w:rPr>
+        <w:t>to come back in just a few minutes.</w:t>
+      </w:r>
+    </w:p>
+    <w:p>
+      <w:pPr>
+        <w:spacing w:after="0"/>
+        <w:ind w:firstLine="567"/>
+        <w:rPr>
+          <w:sz w:val="24"/>
+          <w:lang w:val="en-GB"/>
+        </w:rPr>
+      </w:pPr>
+      <w:r>
+        <w:rPr>
+          <w:sz w:val="24"/>
+          <w:lang w:val="en-GB"/>
+        </w:rPr>
+        <w:t>She quickly grabbed the water flask on her nightstand and removed the metallic cap, carefully inserting it into the electric lock.</w:t>
+      </w:r>
+    </w:p>
+    <w:p>
+      <w:pPr>
+        <w:spacing w:after="0"/>
+        <w:ind w:firstLine="567"/>
+        <w:rPr>
+          <w:sz w:val="24"/>
+          <w:lang w:val="en-GB"/>
+        </w:rPr>
+      </w:pPr>
+      <w:r>
+        <w:rPr>
+          <w:sz w:val="24"/>
+          <w:lang w:val="en-GB"/>
+        </w:rPr>
+        <w:t>Psyah had taught her that trick before she’d left.</w:t>
+      </w:r>
+    </w:p>
+    <w:p>
+      <w:pPr>
+        <w:spacing w:after="0"/>
+        <w:ind w:firstLine="567"/>
+        <w:rPr>
+          <w:sz w:val="24"/>
+          <w:lang w:val="en-GB"/>
+        </w:rPr>
+      </w:pPr>
+      <w:r>
+        <w:rPr>
+          <w:sz w:val="24"/>
+          <w:lang w:val="en-GB"/>
+        </w:rPr>
+        <w:t xml:space="preserve">Sam </w:t>
+      </w:r>
+      <w:r>
+        <w:rPr>
+          <w:sz w:val="24"/>
+          <w:lang w:val="en-GB"/>
+        </w:rPr>
+        <w:t>took one of the thin cables that surface from the machine beside her bed and pulled it out, stretching it up to the door.</w:t>
+      </w:r>
+    </w:p>
+    <w:p>
+      <w:pPr>
+        <w:spacing w:after="0"/>
+        <w:ind w:firstLine="567"/>
+        <w:rPr>
+          <w:sz w:val="24"/>
+          <w:lang w:val="en-GB"/>
+        </w:rPr>
+      </w:pPr>
+      <w:r>
+        <w:rPr>
+          <w:sz w:val="24"/>
+          <w:lang w:val="en-GB"/>
+        </w:rPr>
+        <w:t>Normally the cable wouldn’t have been long enough, but her linking te</w:t>
+      </w:r>
+      <w:r>
+        <w:rPr>
+          <w:sz w:val="24"/>
+          <w:lang w:val="en-GB"/>
+        </w:rPr>
+        <w:t>rminal was an old model, a leftover of the f</w:t>
+      </w:r>
+      <w:r>
+        <w:rPr>
+          <w:sz w:val="24"/>
+          <w:lang w:val="en-GB"/>
+        </w:rPr>
+        <w:t>ormer sector for mental illness and t</w:t>
+      </w:r>
+      <w:r>
+        <w:rPr>
+          <w:sz w:val="24"/>
+          <w:lang w:val="en-GB"/>
+        </w:rPr>
+        <w:t>he cables were extensible to allow more freedom of movement.</w:t>
+      </w:r>
+    </w:p>
+    <w:p>
+      <w:pPr>
+        <w:spacing w:after="0"/>
+        <w:ind w:firstLine="567"/>
+        <w:rPr>
+          <w:sz w:val="24"/>
+          <w:lang w:val="en-GB"/>
+        </w:rPr>
+      </w:pPr>
+      <w:r>
+        <w:rPr>
+          <w:sz w:val="24"/>
+          <w:lang w:val="en-GB"/>
+        </w:rPr>
+        <w:t>When</w:t>
+      </w:r>
+      <w:r>
+        <w:rPr>
+          <w:sz w:val="24"/>
+          <w:lang w:val="en-GB"/>
+        </w:rPr>
+        <w:t xml:space="preserve"> the</w:t>
+      </w:r>
+      <w:r>
+        <w:rPr>
+          <w:sz w:val="24"/>
+          <w:lang w:val="en-GB"/>
+        </w:rPr>
+        <w:t xml:space="preserve"> electrical source rea</w:t>
+      </w:r>
+      <w:r>
+        <w:rPr>
+          <w:sz w:val="24"/>
+          <w:lang w:val="en-GB"/>
+        </w:rPr>
+        <w:t>ched the aluminium of the cap, the current flowed in the circuit and the lock clicked, turning the door open.</w:t>
+      </w:r>
+    </w:p>
+    <w:p>
+      <w:pPr>
+        <w:spacing w:after="0"/>
+        <w:ind w:firstLine="567"/>
+        <w:rPr>
+          <w:sz w:val="24"/>
+          <w:lang w:val="en-GB"/>
+        </w:rPr>
+      </w:pPr>
+      <w:r>
+        <w:rPr>
+          <w:sz w:val="24"/>
+          <w:lang w:val="en-GB"/>
+        </w:rPr>
+        <w:t>The sandy-haired girl approached her ears to the door, checking with meticulous caution that no one was in the corridor.</w:t>
+      </w:r>
+    </w:p>
+    <w:p>
+      <w:pPr>
+        <w:spacing w:after="0"/>
+        <w:ind w:firstLine="567"/>
+        <w:rPr>
+          <w:sz w:val="24"/>
+          <w:lang w:val="en-GB"/>
+        </w:rPr>
+      </w:pPr>
+      <w:r>
+        <w:rPr>
+          <w:sz w:val="24"/>
+          <w:lang w:val="en-GB"/>
+        </w:rPr>
+        <w:t>Not a single noise infringed the dead of night, except for the lightweight hiss of the wind that flowed into the windows and froze the air.</w:t>
+      </w:r>
+    </w:p>
+    <w:p>
+      <w:pPr>
+        <w:spacing w:after="0"/>
+        <w:ind w:firstLine="567"/>
+        <w:rPr>
+          <w:sz w:val="24"/>
+          <w:lang w:val="en-GB"/>
+        </w:rPr>
+      </w:pPr>
+      <w:r>
+        <w:rPr>
+          <w:sz w:val="24"/>
+          <w:lang w:val="en-GB"/>
+        </w:rPr>
+        <w:t>Sam took courage and crossed the threshold, ste</w:t>
+      </w:r>
+      <w:r>
+        <w:rPr>
+          <w:sz w:val="24"/>
+          <w:lang w:val="en-GB"/>
+        </w:rPr>
+        <w:t>pping out in the large hallway.</w:t>
+      </w:r>
+    </w:p>
+    <w:p>
+      <w:pPr>
+        <w:spacing w:after="0"/>
+        <w:ind w:firstLine="567"/>
+        <w:rPr>
+          <w:sz w:val="24"/>
+          <w:lang w:val="en-GB"/>
+        </w:rPr>
+      </w:pPr>
+      <w:r>
+        <w:rPr>
+          <w:sz w:val="24"/>
+          <w:lang w:val="en-GB"/>
+        </w:rPr>
+        <w:t xml:space="preserve">Unlike the daytime, the area was cleared out empty. </w:t>
+      </w:r>
+    </w:p>
+    <w:p>
+      <w:pPr>
+        <w:spacing w:after="0"/>
+        <w:ind w:firstLine="567"/>
+        <w:rPr>
+          <w:sz w:val="24"/>
+          <w:lang w:val="en-GB"/>
+        </w:rPr>
+      </w:pPr>
+      <w:r>
+        <w:rPr>
+          <w:sz w:val="24"/>
+          <w:lang w:val="en-GB"/>
+        </w:rPr>
+        <w:t>Not a single cart</w:t>
+      </w:r>
+      <w:r>
+        <w:rPr>
+          <w:sz w:val="24"/>
+          <w:lang w:val="en-GB"/>
+        </w:rPr>
+        <w:t xml:space="preserve"> of medicines was dropped off on the cream-white tiled floor, no </w:t>
+      </w:r>
+      <w:r>
+        <w:rPr>
+          <w:sz w:val="24"/>
+          <w:lang w:val="en-GB"/>
+        </w:rPr>
+        <w:t>confusion, no yells and no people massed up crying on themselves and triggering fights.</w:t>
+      </w:r>
+    </w:p>
+    <w:p>
+      <w:pPr>
+        <w:spacing w:after="0"/>
+        <w:ind w:firstLine="567"/>
+        <w:rPr>
+          <w:sz w:val="24"/>
+          <w:lang w:val="en-GB"/>
+        </w:rPr>
+      </w:pPr>
+      <w:r>
+        <w:rPr>
+          <w:sz w:val="24"/>
+          <w:lang w:val="en-GB"/>
+        </w:rPr>
+        <w:t xml:space="preserve">It was completely quiet, even </w:t>
+      </w:r>
+      <w:r>
+        <w:rPr>
+          <w:i/>
+          <w:sz w:val="24"/>
+          <w:lang w:val="en-GB"/>
+        </w:rPr>
+        <w:t>calm</w:t>
+      </w:r>
+      <w:r>
+        <w:rPr>
+          <w:sz w:val="24"/>
+          <w:lang w:val="en-GB"/>
+        </w:rPr>
+        <w:t>, and yet she couldn’t help feeling unsettled.</w:t>
+      </w:r>
+    </w:p>
+    <w:p>
+      <w:pPr>
+        <w:spacing w:after="0"/>
+        <w:ind w:firstLine="567"/>
+        <w:rPr>
+          <w:sz w:val="24"/>
+          <w:lang w:val="en-GB"/>
+        </w:rPr>
+      </w:pPr>
+      <w:r>
+        <w:rPr>
+          <w:sz w:val="24"/>
+          <w:lang w:val="en-GB"/>
+        </w:rPr>
+        <w:t>She could hear the muffled clacking of her socks on the cold floor, the flat hiss of her breathe, the dim creak of the heating system.</w:t>
+      </w:r>
+    </w:p>
+    <w:p>
+      <w:pPr>
+        <w:spacing w:after="0"/>
+        <w:ind w:firstLine="567"/>
+        <w:rPr>
+          <w:sz w:val="24"/>
+          <w:lang w:val="en-GB"/>
+        </w:rPr>
+      </w:pPr>
+      <w:r>
+        <w:rPr>
+          <w:sz w:val="24"/>
+          <w:lang w:val="en-GB"/>
+        </w:rPr>
+        <w:t>It almost looked like someone of something was cautiously observing her, checking on her moves and following her as she walked.</w:t>
+      </w:r>
+    </w:p>
+    <w:p>
+      <w:pPr>
+        <w:spacing w:after="0"/>
+        <w:ind w:firstLine="567"/>
+        <w:rPr>
+          <w:sz w:val="24"/>
+          <w:lang w:val="en-GB"/>
+        </w:rPr>
+      </w:pPr>
+      <w:r>
+        <w:rPr>
+          <w:sz w:val="24"/>
+          <w:lang w:val="en-GB"/>
+        </w:rPr>
+        <w:t>Everybody</w:t>
+      </w:r>
+      <w:r>
+        <w:rPr>
+          <w:sz w:val="24"/>
+          <w:lang w:val="en-GB"/>
+        </w:rPr>
+        <w:t xml:space="preserve"> there were security cameras strewn all over the place, but </w:t>
+      </w:r>
+      <w:r>
+        <w:rPr>
+          <w:sz w:val="24"/>
+          <w:lang w:val="en-GB"/>
+        </w:rPr>
+        <w:t>most of them were automatic, and didn’t activate unless they sensed a critical problem for the System.</w:t>
+      </w:r>
+    </w:p>
+    <w:p>
+      <w:pPr>
+        <w:spacing w:after="0"/>
+        <w:ind w:firstLine="567"/>
+        <w:rPr>
+          <w:sz w:val="24"/>
+          <w:lang w:val="en-GB"/>
+        </w:rPr>
+      </w:pPr>
+      <w:r>
+        <w:rPr>
+          <w:i/>
+          <w:sz w:val="24"/>
+          <w:lang w:val="en-GB"/>
+        </w:rPr>
+        <w:t>Karyon doesn’t care if I hang around at night</w:t>
+      </w:r>
+      <w:r>
+        <w:rPr>
+          <w:sz w:val="24"/>
+          <w:lang w:val="en-GB"/>
+        </w:rPr>
+        <w:t xml:space="preserve"> – Psyah used to say – </w:t>
+      </w:r>
+      <w:r>
+        <w:rPr>
+          <w:i/>
+          <w:sz w:val="24"/>
+          <w:lang w:val="en-GB"/>
+        </w:rPr>
+        <w:t>The guardians are hypocrites, they want us to believe they rule the world, but they’re just pawns of a greater game</w:t>
+      </w:r>
+      <w:r>
+        <w:rPr>
+          <w:sz w:val="24"/>
+          <w:lang w:val="en-GB"/>
+        </w:rPr>
+        <w:t>.</w:t>
+      </w:r>
+    </w:p>
+    <w:p>
+      <w:pPr>
+        <w:spacing w:after="0"/>
+        <w:ind w:firstLine="567"/>
+        <w:rPr>
+          <w:sz w:val="24"/>
+          <w:lang w:val="en-GB"/>
+        </w:rPr>
+      </w:pPr>
+      <w:r>
+        <w:rPr>
+          <w:sz w:val="24"/>
+          <w:lang w:val="en-GB"/>
+        </w:rPr>
+        <w:t>Sam didn’t like asking too much questions.</w:t>
+      </w:r>
+    </w:p>
+    <w:p>
+      <w:pPr>
+        <w:spacing w:after="0"/>
+        <w:ind w:firstLine="567"/>
+        <w:rPr>
+          <w:sz w:val="24"/>
+          <w:lang w:val="en-GB"/>
+        </w:rPr>
+      </w:pPr>
+      <w:r>
+        <w:rPr>
+          <w:sz w:val="24"/>
+          <w:lang w:val="en-GB"/>
+        </w:rPr>
+        <w:t xml:space="preserve">She didn’t quite understand </w:t>
+      </w:r>
+      <w:r>
+        <w:rPr>
+          <w:sz w:val="24"/>
+          <w:lang w:val="en-GB"/>
+        </w:rPr>
+        <w:t>why an automated system should have drift from the purpose it had been built for, but it was one thing that both Psyah and Lyra agreed on.</w:t>
+      </w:r>
+    </w:p>
+    <w:p>
+      <w:pPr>
+        <w:spacing w:after="0"/>
+        <w:ind w:firstLine="567"/>
+        <w:rPr>
+          <w:sz w:val="24"/>
+          <w:lang w:val="en-GB"/>
+        </w:rPr>
+      </w:pPr>
+      <w:r>
+        <w:rPr>
+          <w:sz w:val="24"/>
+          <w:lang w:val="en-GB"/>
+        </w:rPr>
+        <w:t>The System is not rule</w:t>
+      </w:r>
+      <w:r>
+        <w:rPr>
+          <w:sz w:val="24"/>
+          <w:lang w:val="en-GB"/>
+        </w:rPr>
+        <w:t>d</w:t>
+      </w:r>
+      <w:r>
+        <w:rPr>
+          <w:sz w:val="24"/>
+          <w:lang w:val="en-GB"/>
+        </w:rPr>
+        <w:t xml:space="preserve">. </w:t>
+      </w:r>
+      <w:r>
+        <w:rPr>
+          <w:i/>
+          <w:sz w:val="24"/>
+          <w:lang w:val="en-GB"/>
+        </w:rPr>
+        <w:t>It rules</w:t>
+      </w:r>
+      <w:r>
+        <w:rPr>
+          <w:sz w:val="24"/>
+          <w:lang w:val="en-GB"/>
+        </w:rPr>
+        <w:t>.</w:t>
+      </w:r>
+    </w:p>
+    <w:p>
+      <w:pPr>
+        <w:spacing w:after="0"/>
+        <w:ind w:firstLine="567"/>
+        <w:rPr>
+          <w:sz w:val="24"/>
+          <w:lang w:val="en-GB"/>
+        </w:rPr>
+      </w:pPr>
+      <w:r>
+        <w:rPr>
+          <w:sz w:val="24"/>
+          <w:lang w:val="en-GB"/>
+        </w:rPr>
+        <w:t xml:space="preserve">Sam kept proceeding through the corridor, </w:t>
+      </w:r>
+      <w:r>
+        <w:rPr>
+          <w:sz w:val="24"/>
+          <w:lang w:val="en-GB"/>
+        </w:rPr>
+        <w:t xml:space="preserve">walking at a swift noiseless pace and </w:t>
+      </w:r>
+      <w:r>
+        <w:rPr>
+          <w:sz w:val="24"/>
+          <w:lang w:val="en-GB"/>
+        </w:rPr>
+        <w:t>hea</w:t>
+      </w:r>
+      <w:r>
+        <w:rPr>
+          <w:sz w:val="24"/>
+          <w:lang w:val="en-GB"/>
+        </w:rPr>
+        <w:t>ding towards the public laundry. In just a few moments, she’d reached an intersection.</w:t>
+      </w:r>
+    </w:p>
+    <w:p>
+      <w:pPr>
+        <w:spacing w:after="0"/>
+        <w:ind w:firstLine="567"/>
+        <w:rPr>
+          <w:sz w:val="24"/>
+          <w:lang w:val="en-GB"/>
+        </w:rPr>
+      </w:pPr>
+      <w:r>
+        <w:rPr>
+          <w:sz w:val="24"/>
+          <w:lang w:val="en-GB"/>
+        </w:rPr>
+        <w:t>Going straight, the hallway led to the staircases while the ramification on the right brought to the public service</w:t>
+      </w:r>
+      <w:r>
+        <w:rPr>
+          <w:sz w:val="24"/>
+          <w:lang w:val="en-GB"/>
+        </w:rPr>
+        <w:t xml:space="preserve">s, including </w:t>
+      </w:r>
+      <w:r>
+        <w:rPr>
+          <w:sz w:val="24"/>
+          <w:lang w:val="en-GB"/>
+        </w:rPr>
+        <w:t xml:space="preserve">the </w:t>
+      </w:r>
+      <w:r>
+        <w:rPr>
+          <w:sz w:val="24"/>
+          <w:lang w:val="en-GB"/>
+        </w:rPr>
+        <w:t>local sickbay and the laundry</w:t>
+      </w:r>
+      <w:r>
+        <w:rPr>
+          <w:sz w:val="24"/>
+          <w:lang w:val="en-GB"/>
+        </w:rPr>
+        <w:t>.</w:t>
+      </w:r>
+    </w:p>
+    <w:p>
+      <w:pPr>
+        <w:spacing w:after="0"/>
+        <w:ind w:firstLine="567"/>
+        <w:rPr>
+          <w:sz w:val="24"/>
+          <w:lang w:val="en-GB"/>
+        </w:rPr>
+      </w:pPr>
+      <w:r>
+        <w:rPr>
+          <w:sz w:val="24"/>
+          <w:lang w:val="en-GB"/>
+        </w:rPr>
+        <w:t xml:space="preserve"> </w:t>
+      </w:r>
+      <w:r>
+        <w:rPr>
+          <w:sz w:val="24"/>
+          <w:lang w:val="en-GB"/>
+        </w:rPr>
+        <w:t>She knew too well that corridor.</w:t>
+      </w:r>
+    </w:p>
+    <w:p>
+      <w:pPr>
+        <w:spacing w:after="0"/>
+        <w:ind w:firstLine="567"/>
+        <w:rPr>
+          <w:sz w:val="24"/>
+          <w:lang w:val="en-GB"/>
+        </w:rPr>
+      </w:pPr>
+      <w:r>
+        <w:rPr>
+          <w:sz w:val="24"/>
+          <w:lang w:val="en-GB"/>
+        </w:rPr>
+        <w:t>When she was younger and less wise, she used to get hurt in every conceivable way, and over time, that path towards the infirmary had become almost familiar.</w:t>
+      </w:r>
+    </w:p>
+    <w:p>
+      <w:pPr>
+        <w:spacing w:after="0"/>
+        <w:ind w:firstLine="567"/>
+        <w:rPr>
+          <w:sz w:val="24"/>
+          <w:lang w:val="en-GB"/>
+        </w:rPr>
+      </w:pPr>
+      <w:r>
+        <w:rPr>
+          <w:sz w:val="24"/>
+          <w:lang w:val="en-GB"/>
+        </w:rPr>
+        <w:lastRenderedPageBreak/>
+        <w:t>She was about to turn when a sudden creak from the staircases made her freeze.</w:t>
+      </w:r>
+    </w:p>
+    <w:p>
+      <w:pPr>
+        <w:spacing w:after="0"/>
+        <w:ind w:firstLine="567"/>
+        <w:rPr>
+          <w:sz w:val="24"/>
+          <w:lang w:val="en-GB"/>
+        </w:rPr>
+      </w:pPr>
+      <w:r>
+        <w:rPr>
+          <w:sz w:val="24"/>
+          <w:lang w:val="en-GB"/>
+        </w:rPr>
+        <w:t>Someone was strolling on the metal steps</w:t>
+      </w:r>
+      <w:r>
+        <w:rPr>
+          <w:sz w:val="24"/>
+          <w:lang w:val="en-GB"/>
+        </w:rPr>
+        <w:t>, coming down in the second level,</w:t>
+      </w:r>
+      <w:r>
+        <w:rPr>
+          <w:sz w:val="24"/>
+          <w:lang w:val="en-GB"/>
+        </w:rPr>
+        <w:t xml:space="preserve"> and judging </w:t>
+      </w:r>
+      <w:r>
+        <w:rPr>
+          <w:sz w:val="24"/>
+          <w:lang w:val="en-GB"/>
+        </w:rPr>
+        <w:t>from</w:t>
+      </w:r>
+      <w:r>
+        <w:rPr>
+          <w:sz w:val="24"/>
+          <w:lang w:val="en-GB"/>
+        </w:rPr>
+        <w:t xml:space="preserve"> the volume of the sound, that person was in a hurry.</w:t>
+      </w:r>
+    </w:p>
+    <w:p>
+      <w:pPr>
+        <w:spacing w:after="0"/>
+        <w:ind w:firstLine="567"/>
+        <w:rPr>
+          <w:sz w:val="24"/>
+          <w:lang w:val="en-GB"/>
+        </w:rPr>
+      </w:pPr>
+      <w:r>
+        <w:rPr>
+          <w:sz w:val="24"/>
+          <w:lang w:val="en-GB"/>
+        </w:rPr>
+        <w:t xml:space="preserve">She had a bare handful of seconds </w:t>
+      </w:r>
+      <w:r>
+        <w:rPr>
+          <w:sz w:val="24"/>
+          <w:lang w:val="en-GB"/>
+        </w:rPr>
+        <w:t>to think, and she had to it quickly.</w:t>
+      </w:r>
+    </w:p>
+    <w:p>
+      <w:pPr>
+        <w:spacing w:after="0"/>
+        <w:ind w:firstLine="567"/>
+        <w:rPr>
+          <w:sz w:val="24"/>
+          <w:lang w:val="en-GB"/>
+        </w:rPr>
+      </w:pPr>
+      <w:r>
+        <w:rPr>
+          <w:sz w:val="24"/>
+          <w:lang w:val="en-GB"/>
+        </w:rPr>
+        <w:t>It was too late to sneak back into her room, and she wouldn’t have made it to the end of the corridor without making noise.</w:t>
+      </w:r>
+    </w:p>
+    <w:p>
+      <w:pPr>
+        <w:spacing w:after="0"/>
+        <w:ind w:firstLine="567"/>
+        <w:rPr>
+          <w:sz w:val="24"/>
+          <w:lang w:val="en-GB"/>
+        </w:rPr>
+      </w:pPr>
       <w:bookmarkStart w:id="0" w:name="_GoBack"/>
       <w:bookmarkEnd w:id="0"/>
-      <w:r>
-        <w:rPr>
-          <w:sz w:val="24"/>
-          <w:lang w:val="en-GB"/>
-        </w:rPr>
-        <w:t>ated, tied down with chains and brought to the first levels just before her eyes, Sam had changed her mind.</w:t>
-      </w:r>
-    </w:p>
-    <w:p>
-      <w:pPr>
-        <w:spacing w:after="0"/>
-        <w:ind w:firstLine="567"/>
-        <w:rPr>
-          <w:sz w:val="24"/>
-          <w:lang w:val="en-GB"/>
-        </w:rPr>
-      </w:pPr>
-      <w:r>
-        <w:rPr>
-          <w:sz w:val="24"/>
-          <w:lang w:val="en-GB"/>
-        </w:rPr>
-        <w:t>Lyra was right; it was stupid and self-defeating.</w:t>
-      </w:r>
-    </w:p>
-    <w:p>
-      <w:pPr>
-        <w:spacing w:after="0"/>
-        <w:ind w:firstLine="567"/>
-        <w:rPr>
-          <w:sz w:val="24"/>
-          <w:lang w:val="en-GB"/>
-        </w:rPr>
-      </w:pPr>
-      <w:r>
-        <w:rPr>
-          <w:sz w:val="24"/>
-          <w:lang w:val="en-GB"/>
-        </w:rPr>
-        <w:t>N</w:t>
-      </w:r>
-      <w:r>
-        <w:rPr>
-          <w:sz w:val="24"/>
-          <w:lang w:val="en-GB"/>
-        </w:rPr>
-        <w:t>evertheless, bending over to their</w:t>
-      </w:r>
-      <w:r>
-        <w:rPr>
-          <w:sz w:val="24"/>
-          <w:lang w:val="en-GB"/>
-        </w:rPr>
-        <w:t xml:space="preserve"> rules was humiliating and she hated that heaviness, that continuous sense of having something wrong growing inside of her.</w:t>
-      </w:r>
-    </w:p>
-    <w:p>
-      <w:pPr>
-        <w:spacing w:after="0"/>
-        <w:ind w:firstLine="567"/>
-        <w:rPr>
-          <w:sz w:val="24"/>
-          <w:lang w:val="en-GB"/>
-        </w:rPr>
-      </w:pPr>
-      <w:r>
-        <w:rPr>
-          <w:sz w:val="24"/>
-          <w:lang w:val="en-GB"/>
-        </w:rPr>
-        <w:lastRenderedPageBreak/>
-        <w:t xml:space="preserve">Her sweat, her tears, the </w:t>
-      </w:r>
-      <w:r>
-        <w:rPr>
-          <w:sz w:val="24"/>
-          <w:lang w:val="en-GB"/>
-        </w:rPr>
-        <w:t xml:space="preserve">dark </w:t>
-      </w:r>
-      <w:r>
-        <w:rPr>
-          <w:sz w:val="24"/>
-          <w:lang w:val="en-GB"/>
-        </w:rPr>
-        <w:t xml:space="preserve">bruise </w:t>
-      </w:r>
-      <w:r>
-        <w:rPr>
-          <w:sz w:val="24"/>
-          <w:lang w:val="en-GB"/>
-        </w:rPr>
-        <w:t>that had formed after having punched the wall, it all smelled like guilt and submission to the system.</w:t>
-      </w:r>
-    </w:p>
-    <w:p>
-      <w:pPr>
-        <w:spacing w:after="0"/>
-        <w:ind w:firstLine="567"/>
-        <w:rPr>
-          <w:sz w:val="24"/>
-          <w:lang w:val="en-GB"/>
-        </w:rPr>
-      </w:pPr>
-      <w:r>
-        <w:rPr>
-          <w:sz w:val="24"/>
-          <w:lang w:val="en-GB"/>
-        </w:rPr>
-        <w:t xml:space="preserve">She had to control her rage and conceal her emotions if she wanted to stand up to </w:t>
-      </w:r>
-      <w:r>
-        <w:rPr>
-          <w:sz w:val="24"/>
-          <w:lang w:val="en-GB"/>
-        </w:rPr>
-        <w:t>Selene</w:t>
-      </w:r>
-      <w:r>
-        <w:rPr>
-          <w:sz w:val="24"/>
-          <w:lang w:val="en-GB"/>
-        </w:rPr>
-        <w:t>.</w:t>
-      </w:r>
-    </w:p>
-    <w:p>
-      <w:pPr>
-        <w:spacing w:after="0"/>
-        <w:ind w:firstLine="567"/>
-        <w:rPr>
-          <w:sz w:val="24"/>
-          <w:lang w:val="en-GB"/>
-        </w:rPr>
-      </w:pPr>
-      <w:r>
-        <w:rPr>
-          <w:sz w:val="24"/>
-          <w:lang w:val="en-GB"/>
-        </w:rPr>
-        <w:t>The weird junkie was right: t</w:t>
-      </w:r>
-      <w:r>
-        <w:rPr>
-          <w:sz w:val="24"/>
-          <w:lang w:val="en-GB"/>
-        </w:rPr>
-        <w:t>ime for freedom had come.</w:t>
-      </w:r>
-    </w:p>
-    <w:p>
-      <w:pPr>
-        <w:spacing w:after="0"/>
-        <w:ind w:firstLine="567"/>
-        <w:rPr>
-          <w:sz w:val="24"/>
-          <w:lang w:val="en-GB"/>
-        </w:rPr>
-      </w:pPr>
-      <w:r>
-        <w:rPr>
-          <w:sz w:val="24"/>
-          <w:lang w:val="en-GB"/>
-        </w:rPr>
-        <w:t>Thinking</w:t>
-      </w:r>
-      <w:r>
-        <w:rPr>
-          <w:sz w:val="24"/>
-          <w:lang w:val="en-GB"/>
-        </w:rPr>
-        <w:t xml:space="preserve"> about it… it wouldn’t have been too hard to sneak out, to walk across the </w:t>
-      </w:r>
-      <w:r>
-        <w:rPr>
-          <w:sz w:val="24"/>
-          <w:lang w:val="en-GB"/>
-        </w:rPr>
-        <w:t>two</w:t>
-      </w:r>
-      <w:r>
-        <w:rPr>
-          <w:sz w:val="24"/>
-          <w:lang w:val="en-GB"/>
-        </w:rPr>
-        <w:t xml:space="preserve"> hundred feet of hallway that separated her cell from the public laundry</w:t>
-      </w:r>
-      <w:r>
-        <w:rPr>
-          <w:sz w:val="24"/>
-          <w:lang w:val="en-GB"/>
-        </w:rPr>
-        <w:t>, steal a pill,</w:t>
-      </w:r>
-      <w:r>
-        <w:rPr>
-          <w:sz w:val="24"/>
-          <w:lang w:val="en-GB"/>
-        </w:rPr>
-        <w:t xml:space="preserve"> and </w:t>
-      </w:r>
-      <w:r>
-        <w:rPr>
-          <w:sz w:val="24"/>
-          <w:lang w:val="en-GB"/>
-        </w:rPr>
-        <w:t>to come back in just a few minutes.</w:t>
-      </w:r>
-    </w:p>
-    <w:p>
-      <w:pPr>
-        <w:spacing w:after="0"/>
-        <w:ind w:firstLine="567"/>
-        <w:rPr>
-          <w:sz w:val="24"/>
-          <w:lang w:val="en-GB"/>
-        </w:rPr>
-      </w:pPr>
-      <w:r>
-        <w:rPr>
-          <w:sz w:val="24"/>
-          <w:lang w:val="en-GB"/>
-        </w:rPr>
-        <w:t>She quickly grabbed the water flask on her nightstand and removed the metallic cap, carefully inserting it into the electric lock.</w:t>
-      </w:r>
-    </w:p>
-    <w:p>
-      <w:pPr>
-        <w:spacing w:after="0"/>
-        <w:ind w:firstLine="567"/>
-        <w:rPr>
-          <w:sz w:val="24"/>
-          <w:lang w:val="en-GB"/>
-        </w:rPr>
-      </w:pPr>
-      <w:r>
-        <w:rPr>
-          <w:sz w:val="24"/>
-          <w:lang w:val="en-GB"/>
-        </w:rPr>
-        <w:t>Psyah had taught her that trick before she’d left.</w:t>
-      </w:r>
-    </w:p>
-    <w:p>
-      <w:pPr>
-        <w:spacing w:after="0"/>
-        <w:ind w:firstLine="567"/>
-        <w:rPr>
-          <w:sz w:val="24"/>
-          <w:lang w:val="en-GB"/>
-        </w:rPr>
-      </w:pPr>
-      <w:r>
-        <w:rPr>
-          <w:sz w:val="24"/>
-          <w:lang w:val="en-GB"/>
-        </w:rPr>
-        <w:t xml:space="preserve">Sam </w:t>
-      </w:r>
-      <w:r>
-        <w:rPr>
-          <w:sz w:val="24"/>
-          <w:lang w:val="en-GB"/>
-        </w:rPr>
-        <w:t>took one of the thin cables that surface from the machine beside her bed and pulled it out, stretching it up to the door.</w:t>
-      </w:r>
-    </w:p>
-    <w:p>
-      <w:pPr>
-        <w:spacing w:after="0"/>
-        <w:ind w:firstLine="567"/>
-        <w:rPr>
-          <w:sz w:val="24"/>
-          <w:lang w:val="en-GB"/>
-        </w:rPr>
-      </w:pPr>
-      <w:r>
-        <w:rPr>
-          <w:sz w:val="24"/>
-          <w:lang w:val="en-GB"/>
-        </w:rPr>
-        <w:t>Normally the cable wouldn’t have been long enough, but her linking te</w:t>
-      </w:r>
-      <w:r>
-        <w:rPr>
-          <w:sz w:val="24"/>
-          <w:lang w:val="en-GB"/>
-        </w:rPr>
-        <w:t>rminal was an old model, a leftover of the f</w:t>
-      </w:r>
-      <w:r>
-        <w:rPr>
-          <w:sz w:val="24"/>
-          <w:lang w:val="en-GB"/>
-        </w:rPr>
-        <w:t>ormer sector for mental illness and t</w:t>
-      </w:r>
-      <w:r>
-        <w:rPr>
-          <w:sz w:val="24"/>
-          <w:lang w:val="en-GB"/>
-        </w:rPr>
-        <w:t>he cables were extensible to allow more freedom of movement.</w:t>
-      </w:r>
-    </w:p>
-    <w:p>
-      <w:pPr>
-        <w:spacing w:after="0"/>
-        <w:ind w:firstLine="567"/>
-        <w:rPr>
-          <w:sz w:val="24"/>
-          <w:lang w:val="en-GB"/>
-        </w:rPr>
-      </w:pPr>
-      <w:r>
-        <w:rPr>
-          <w:sz w:val="24"/>
-          <w:lang w:val="en-GB"/>
-        </w:rPr>
-        <w:t>When</w:t>
-      </w:r>
-      <w:r>
-        <w:rPr>
-          <w:sz w:val="24"/>
-          <w:lang w:val="en-GB"/>
-        </w:rPr>
-        <w:t xml:space="preserve"> the</w:t>
-      </w:r>
-      <w:r>
-        <w:rPr>
-          <w:sz w:val="24"/>
-          <w:lang w:val="en-GB"/>
-        </w:rPr>
-        <w:t xml:space="preserve"> electrical source rea</w:t>
-      </w:r>
-      <w:r>
-        <w:rPr>
-          <w:sz w:val="24"/>
-          <w:lang w:val="en-GB"/>
-        </w:rPr>
-        <w:t>ched the aluminium of the cap, the current flowed in the circuit and the lock clicked, turning the door open.</w:t>
-      </w:r>
-    </w:p>
-    <w:p>
-      <w:pPr>
-        <w:spacing w:after="0"/>
-        <w:ind w:firstLine="567"/>
-        <w:rPr>
-          <w:sz w:val="24"/>
-          <w:lang w:val="en-GB"/>
-        </w:rPr>
-      </w:pPr>
-      <w:r>
-        <w:rPr>
-          <w:sz w:val="24"/>
-          <w:lang w:val="en-GB"/>
-        </w:rPr>
-        <w:t>The sandy-haired girl approached her ears to the door, checking with meticulous caution that no one was in the corridor.</w:t>
-      </w:r>
-    </w:p>
-    <w:p>
-      <w:pPr>
-        <w:spacing w:after="0"/>
-        <w:ind w:firstLine="567"/>
-        <w:rPr>
-          <w:sz w:val="24"/>
-          <w:lang w:val="en-GB"/>
-        </w:rPr>
-      </w:pPr>
-      <w:r>
-        <w:rPr>
-          <w:sz w:val="24"/>
-          <w:lang w:val="en-GB"/>
-        </w:rPr>
-        <w:t>Not a single noise infringed the dead of night, except for the lightweight hiss of the wind that flowed into the windows and froze the air.</w:t>
-      </w:r>
-    </w:p>
-    <w:p>
-      <w:pPr>
-        <w:spacing w:after="0"/>
-        <w:ind w:firstLine="567"/>
-        <w:rPr>
-          <w:sz w:val="24"/>
-          <w:lang w:val="en-GB"/>
-        </w:rPr>
-      </w:pPr>
-      <w:r>
-        <w:rPr>
-          <w:sz w:val="24"/>
-          <w:lang w:val="en-GB"/>
-        </w:rPr>
-        <w:t>Sam took courage and crossed the threshold, ste</w:t>
-      </w:r>
-      <w:r>
-        <w:rPr>
-          <w:sz w:val="24"/>
-          <w:lang w:val="en-GB"/>
-        </w:rPr>
-        <w:t>pping out in the large hallway.</w:t>
-      </w:r>
-    </w:p>
-    <w:p>
-      <w:pPr>
-        <w:spacing w:after="0"/>
-        <w:ind w:firstLine="567"/>
-        <w:rPr>
-          <w:sz w:val="24"/>
-          <w:lang w:val="en-GB"/>
-        </w:rPr>
-      </w:pPr>
-      <w:r>
-        <w:rPr>
-          <w:sz w:val="24"/>
-          <w:lang w:val="en-GB"/>
-        </w:rPr>
-        <w:t xml:space="preserve">Unlike the daytime, the area was cleared out empty. </w:t>
-      </w:r>
-    </w:p>
-    <w:p>
-      <w:pPr>
-        <w:spacing w:after="0"/>
-        <w:ind w:firstLine="567"/>
-        <w:rPr>
-          <w:sz w:val="24"/>
-          <w:lang w:val="en-GB"/>
-        </w:rPr>
-      </w:pPr>
-      <w:r>
-        <w:rPr>
-          <w:sz w:val="24"/>
-          <w:lang w:val="en-GB"/>
-        </w:rPr>
-        <w:t>Not a single cart</w:t>
-      </w:r>
-      <w:r>
-        <w:rPr>
-          <w:sz w:val="24"/>
-          <w:lang w:val="en-GB"/>
-        </w:rPr>
-        <w:t xml:space="preserve"> of medicines was dropped off on the cream-white tiled floor, no </w:t>
-      </w:r>
-      <w:r>
-        <w:rPr>
-          <w:sz w:val="24"/>
-          <w:lang w:val="en-GB"/>
-        </w:rPr>
-        <w:t>confusion, no yells and no people massed up crying on themselves and triggering fights.</w:t>
-      </w:r>
-    </w:p>
-    <w:p>
-      <w:pPr>
-        <w:spacing w:after="0"/>
-        <w:ind w:firstLine="567"/>
-        <w:rPr>
-          <w:sz w:val="24"/>
-          <w:lang w:val="en-GB"/>
-        </w:rPr>
-      </w:pPr>
-      <w:r>
-        <w:rPr>
-          <w:sz w:val="24"/>
-          <w:lang w:val="en-GB"/>
-        </w:rPr>
-        <w:t xml:space="preserve">It was completely quiet, even </w:t>
-      </w:r>
-      <w:r>
-        <w:rPr>
-          <w:i/>
-          <w:sz w:val="24"/>
-          <w:lang w:val="en-GB"/>
-        </w:rPr>
-        <w:t>calm</w:t>
-      </w:r>
-      <w:r>
-        <w:rPr>
-          <w:sz w:val="24"/>
-          <w:lang w:val="en-GB"/>
-        </w:rPr>
-        <w:t>, and yet she couldn’t help feeling unsettled.</w:t>
-      </w:r>
-    </w:p>
-    <w:p>
-      <w:pPr>
-        <w:spacing w:after="0"/>
-        <w:ind w:firstLine="567"/>
-        <w:rPr>
-          <w:sz w:val="24"/>
-          <w:lang w:val="en-GB"/>
-        </w:rPr>
-      </w:pPr>
-      <w:r>
-        <w:rPr>
-          <w:sz w:val="24"/>
-          <w:lang w:val="en-GB"/>
-        </w:rPr>
-        <w:t>She could hear the muffled clacking of her socks on the cold floor, the flat hiss of her breathe, the dim creak of the heating system.</w:t>
-      </w:r>
-    </w:p>
-    <w:p>
-      <w:pPr>
-        <w:spacing w:after="0"/>
-        <w:ind w:firstLine="567"/>
-        <w:rPr>
-          <w:sz w:val="24"/>
-          <w:lang w:val="en-GB"/>
-        </w:rPr>
-      </w:pPr>
-      <w:r>
-        <w:rPr>
-          <w:sz w:val="24"/>
-          <w:lang w:val="en-GB"/>
-        </w:rPr>
-        <w:t>It almost looked like someone of something was cautiously observing her, checking on her moves and following her as she walked.</w:t>
-      </w:r>
-    </w:p>
-    <w:p>
-      <w:pPr>
-        <w:spacing w:after="0"/>
-        <w:ind w:firstLine="567"/>
-        <w:rPr>
-          <w:sz w:val="24"/>
-          <w:lang w:val="en-GB"/>
-        </w:rPr>
-      </w:pPr>
-      <w:r>
-        <w:rPr>
-          <w:sz w:val="24"/>
-          <w:lang w:val="en-GB"/>
-        </w:rPr>
-        <w:t>Everybody</w:t>
-      </w:r>
-      <w:r>
-        <w:rPr>
-          <w:sz w:val="24"/>
-          <w:lang w:val="en-GB"/>
-        </w:rPr>
-        <w:t xml:space="preserve"> there were security cameras strewn all over the place, but </w:t>
-      </w:r>
-      <w:r>
-        <w:rPr>
-          <w:sz w:val="24"/>
-          <w:lang w:val="en-GB"/>
-        </w:rPr>
-        <w:t>most of them were automatic, and didn’t activate unless they sensed a critical problem for the System.</w:t>
-      </w:r>
-    </w:p>
-    <w:p>
-      <w:pPr>
-        <w:spacing w:after="0"/>
-        <w:ind w:firstLine="567"/>
-        <w:rPr>
-          <w:sz w:val="24"/>
-          <w:lang w:val="en-GB"/>
-        </w:rPr>
-      </w:pPr>
-      <w:r>
-        <w:rPr>
-          <w:i/>
-          <w:sz w:val="24"/>
-          <w:lang w:val="en-GB"/>
-        </w:rPr>
-        <w:t>Karyon doesn’t care if I hang around at night</w:t>
-      </w:r>
-      <w:r>
-        <w:rPr>
-          <w:sz w:val="24"/>
-          <w:lang w:val="en-GB"/>
-        </w:rPr>
-        <w:t xml:space="preserve"> – Psyah used to say – </w:t>
-      </w:r>
-      <w:r>
-        <w:rPr>
-          <w:i/>
-          <w:sz w:val="24"/>
-          <w:lang w:val="en-GB"/>
-        </w:rPr>
-        <w:t>The guardians are hypocrites, they want us to believe they rule the world, but they’re just pawns of a greater game</w:t>
-      </w:r>
-      <w:r>
-        <w:rPr>
-          <w:sz w:val="24"/>
-          <w:lang w:val="en-GB"/>
-        </w:rPr>
-        <w:t>.</w:t>
-      </w:r>
-    </w:p>
-    <w:p>
-      <w:pPr>
-        <w:spacing w:after="0"/>
-        <w:ind w:firstLine="567"/>
-        <w:rPr>
-          <w:sz w:val="24"/>
-          <w:lang w:val="en-GB"/>
-        </w:rPr>
-      </w:pPr>
-      <w:r>
-        <w:rPr>
-          <w:sz w:val="24"/>
-          <w:lang w:val="en-GB"/>
-        </w:rPr>
-        <w:t>Sam didn’t like asking too much questions.</w:t>
-      </w:r>
-    </w:p>
-    <w:p>
-      <w:pPr>
-        <w:spacing w:after="0"/>
-        <w:ind w:firstLine="567"/>
-        <w:rPr>
-          <w:sz w:val="24"/>
-          <w:lang w:val="en-GB"/>
-        </w:rPr>
-      </w:pPr>
-      <w:r>
-        <w:rPr>
-          <w:sz w:val="24"/>
-          <w:lang w:val="en-GB"/>
-        </w:rPr>
-        <w:t xml:space="preserve">She didn’t quite understand </w:t>
-      </w:r>
-      <w:r>
-        <w:rPr>
-          <w:sz w:val="24"/>
-          <w:lang w:val="en-GB"/>
-        </w:rPr>
-        <w:t>why an automated system should have drift from the purpose it had been built for, but it was one thing that both Psyah and Lyra agreed on.</w:t>
-      </w:r>
-    </w:p>
-    <w:p>
-      <w:pPr>
-        <w:spacing w:after="0"/>
-        <w:ind w:firstLine="567"/>
-        <w:rPr>
-          <w:sz w:val="24"/>
-          <w:lang w:val="en-GB"/>
-        </w:rPr>
-      </w:pPr>
-      <w:r>
-        <w:rPr>
-          <w:sz w:val="24"/>
-          <w:lang w:val="en-GB"/>
-        </w:rPr>
-        <w:t>The System is not rule</w:t>
-      </w:r>
-      <w:r>
-        <w:rPr>
-          <w:sz w:val="24"/>
-          <w:lang w:val="en-GB"/>
-        </w:rPr>
-        <w:t>d</w:t>
-      </w:r>
-      <w:r>
-        <w:rPr>
-          <w:sz w:val="24"/>
-          <w:lang w:val="en-GB"/>
-        </w:rPr>
-        <w:t xml:space="preserve">. </w:t>
-      </w:r>
-      <w:r>
-        <w:rPr>
-          <w:i/>
-          <w:sz w:val="24"/>
-          <w:lang w:val="en-GB"/>
-        </w:rPr>
-        <w:t>It rules</w:t>
-      </w:r>
-      <w:r>
-        <w:rPr>
-          <w:sz w:val="24"/>
-          <w:lang w:val="en-GB"/>
-        </w:rPr>
-        <w:t>.</w:t>
-      </w:r>
-    </w:p>
-    <w:p>
-      <w:pPr>
-        <w:spacing w:after="0"/>
-        <w:ind w:firstLine="567"/>
-        <w:rPr>
-          <w:sz w:val="24"/>
-          <w:lang w:val="en-GB"/>
-        </w:rPr>
-      </w:pPr>
-      <w:r>
-        <w:rPr>
-          <w:sz w:val="24"/>
-          <w:lang w:val="en-GB"/>
-        </w:rPr>
-        <w:t xml:space="preserve">Sam kept proceeding through the corridor, </w:t>
-      </w:r>
-      <w:r>
-        <w:rPr>
-          <w:sz w:val="24"/>
-          <w:lang w:val="en-GB"/>
-        </w:rPr>
-        <w:t xml:space="preserve">walking at a swift noiseless pace and </w:t>
-      </w:r>
-      <w:r>
-        <w:rPr>
-          <w:sz w:val="24"/>
-          <w:lang w:val="en-GB"/>
-        </w:rPr>
-        <w:t>hea</w:t>
-      </w:r>
-      <w:r>
-        <w:rPr>
-          <w:sz w:val="24"/>
-          <w:lang w:val="en-GB"/>
-        </w:rPr>
-        <w:t>ding towards the public laundry. In just a few moments, she’d reached an intersection.</w:t>
-      </w:r>
-    </w:p>
-    <w:p>
-      <w:pPr>
-        <w:spacing w:after="0"/>
-        <w:ind w:firstLine="567"/>
-        <w:rPr>
-          <w:sz w:val="24"/>
-          <w:lang w:val="en-GB"/>
-        </w:rPr>
-      </w:pPr>
-      <w:r>
-        <w:rPr>
-          <w:sz w:val="24"/>
-          <w:lang w:val="en-GB"/>
-        </w:rPr>
-        <w:t>Going straight, the hallway led to the staircases while the ramification on the right brought to the public service</w:t>
-      </w:r>
-      <w:r>
-        <w:rPr>
-          <w:sz w:val="24"/>
-          <w:lang w:val="en-GB"/>
-        </w:rPr>
-        <w:t xml:space="preserve">s, including </w:t>
-      </w:r>
-      <w:r>
-        <w:rPr>
-          <w:sz w:val="24"/>
-          <w:lang w:val="en-GB"/>
-        </w:rPr>
-        <w:t xml:space="preserve">the </w:t>
-      </w:r>
-      <w:r>
-        <w:rPr>
-          <w:sz w:val="24"/>
-          <w:lang w:val="en-GB"/>
-        </w:rPr>
-        <w:t>local sickbay and the laundry</w:t>
-      </w:r>
-      <w:r>
-        <w:rPr>
-          <w:sz w:val="24"/>
-          <w:lang w:val="en-GB"/>
-        </w:rPr>
-        <w:t>.</w:t>
-      </w:r>
-    </w:p>
-    <w:p>
-      <w:pPr>
-        <w:spacing w:after="0"/>
-        <w:ind w:firstLine="567"/>
-        <w:rPr>
-          <w:sz w:val="24"/>
-          <w:lang w:val="en-GB"/>
-        </w:rPr>
-      </w:pPr>
-      <w:r>
-        <w:rPr>
-          <w:sz w:val="24"/>
-          <w:lang w:val="en-GB"/>
-        </w:rPr>
-        <w:t xml:space="preserve"> </w:t>
-      </w:r>
-      <w:r>
-        <w:rPr>
-          <w:sz w:val="24"/>
-          <w:lang w:val="en-GB"/>
-        </w:rPr>
-        <w:t>She knew too well that corridor.</w:t>
-      </w:r>
-    </w:p>
-    <w:p>
-      <w:pPr>
-        <w:spacing w:after="0"/>
-        <w:ind w:firstLine="567"/>
-        <w:rPr>
-          <w:sz w:val="24"/>
-          <w:lang w:val="en-GB"/>
-        </w:rPr>
-      </w:pPr>
-      <w:r>
-        <w:rPr>
-          <w:sz w:val="24"/>
-          <w:lang w:val="en-GB"/>
-        </w:rPr>
-        <w:t>When she was younger and less wise, she used to get hurt in every conceivable way, and over time, that path towards the infirmary had become almost familiar.</w:t>
-      </w:r>
-    </w:p>
-    <w:p>
-      <w:pPr>
-        <w:spacing w:after="0"/>
-        <w:ind w:firstLine="567"/>
-        <w:rPr>
-          <w:sz w:val="24"/>
-          <w:lang w:val="en-GB"/>
-        </w:rPr>
-      </w:pPr>
-      <w:r>
-        <w:rPr>
-          <w:sz w:val="24"/>
-          <w:lang w:val="en-GB"/>
-        </w:rPr>
-        <w:lastRenderedPageBreak/>
-        <w:t>She was about to turn when a sudden creak from the staircases made her freeze.</w:t>
-      </w:r>
-    </w:p>
-    <w:p>
-      <w:pPr>
-        <w:spacing w:after="0"/>
-        <w:ind w:firstLine="567"/>
-        <w:rPr>
-          <w:sz w:val="24"/>
-          <w:lang w:val="en-GB"/>
-        </w:rPr>
-      </w:pPr>
-      <w:r>
-        <w:rPr>
-          <w:sz w:val="24"/>
-          <w:lang w:val="en-GB"/>
-        </w:rPr>
-        <w:t>Someone was strolling on the metal steps</w:t>
-      </w:r>
-      <w:r>
-        <w:rPr>
-          <w:sz w:val="24"/>
-          <w:lang w:val="en-GB"/>
-        </w:rPr>
-        <w:t>, coming down in the second level,</w:t>
-      </w:r>
-      <w:r>
-        <w:rPr>
-          <w:sz w:val="24"/>
-          <w:lang w:val="en-GB"/>
-        </w:rPr>
-        <w:t xml:space="preserve"> and judging </w:t>
-      </w:r>
-      <w:r>
-        <w:rPr>
-          <w:sz w:val="24"/>
-          <w:lang w:val="en-GB"/>
-        </w:rPr>
-        <w:t>from</w:t>
-      </w:r>
-      <w:r>
-        <w:rPr>
-          <w:sz w:val="24"/>
-          <w:lang w:val="en-GB"/>
-        </w:rPr>
-        <w:t xml:space="preserve"> the volume of the sound, that person was in a hurry.</w:t>
-      </w:r>
-    </w:p>
-    <w:p>
-      <w:pPr>
-        <w:spacing w:after="0"/>
-        <w:ind w:firstLine="567"/>
-        <w:rPr>
-          <w:sz w:val="24"/>
-          <w:lang w:val="en-GB"/>
-        </w:rPr>
-      </w:pPr>
-      <w:r>
-        <w:rPr>
-          <w:sz w:val="24"/>
-          <w:lang w:val="en-GB"/>
-        </w:rPr>
-        <w:t>She had a bare handful of seconds before that person would have reached her position.</w:t>
-      </w:r>
-    </w:p>
-    <w:p>
-      <w:pPr>
-        <w:spacing w:after="0"/>
-        <w:ind w:firstLine="567"/>
-        <w:rPr>
-          <w:sz w:val="24"/>
-          <w:lang w:val="en-GB"/>
-        </w:rPr>
-      </w:pPr>
     </w:p>
     <w:sectPr>
       <w:pgSz w:w="11906" w:h="16838"/>

</xml_diff>

<commit_message>
Chapter 2, kar, going further
</commit_message>
<xml_diff>
--- a/story-kar/Chapter 02.docx
+++ b/story-kar/Chapter 02.docx
@@ -2347,193 +2347,522 @@
         </w:rPr>
         <w:t>“What do you know about this symbol?” – Lyra asked.</w:t>
       </w:r>
+    </w:p>
+    <w:p>
+      <w:pPr>
+        <w:spacing w:after="0"/>
+        <w:ind w:firstLine="567"/>
+        <w:rPr>
+          <w:sz w:val="24"/>
+          <w:lang w:val="en-GB"/>
+        </w:rPr>
+      </w:pPr>
+      <w:r>
+        <w:rPr>
+          <w:sz w:val="24"/>
+          <w:lang w:val="en-GB"/>
+        </w:rPr>
+        <w:t>“Absolutely nothing about the symbol itself, but I know the man who used it” – She said, her eyes lost concern.</w:t>
+      </w:r>
+    </w:p>
+    <w:p>
+      <w:pPr>
+        <w:spacing w:after="0"/>
+        <w:ind w:firstLine="567"/>
+        <w:rPr>
+          <w:sz w:val="24"/>
+          <w:lang w:val="en-GB"/>
+        </w:rPr>
+      </w:pPr>
+      <w:r>
+        <w:rPr>
+          <w:sz w:val="24"/>
+          <w:lang w:val="en-GB"/>
+        </w:rPr>
+        <w:t>Sam could sense her anxiety.</w:t>
+      </w:r>
+    </w:p>
+    <w:p>
+      <w:pPr>
+        <w:spacing w:after="0"/>
+        <w:ind w:firstLine="567"/>
+        <w:rPr>
+          <w:sz w:val="24"/>
+          <w:lang w:val="en-GB"/>
+        </w:rPr>
+      </w:pPr>
+      <w:r>
+        <w:rPr>
+          <w:sz w:val="24"/>
+          <w:lang w:val="en-GB"/>
+        </w:rPr>
+        <w:t xml:space="preserve">“I was only fifteen” – </w:t>
+      </w:r>
+      <w:r>
+        <w:rPr>
+          <w:sz w:val="24"/>
+          <w:lang w:val="en-GB"/>
+        </w:rPr>
+        <w:t>Lyra</w:t>
+      </w:r>
+      <w:r>
+        <w:rPr>
+          <w:sz w:val="24"/>
+          <w:lang w:val="en-GB"/>
+        </w:rPr>
+        <w:t xml:space="preserve"> told her – “I’d just joined the army and that was the first man I have been asked to execute”.</w:t>
+      </w:r>
+    </w:p>
+    <w:p>
+      <w:pPr>
+        <w:spacing w:after="0"/>
+        <w:ind w:firstLine="567"/>
+        <w:rPr>
+          <w:sz w:val="24"/>
+          <w:lang w:val="en-GB"/>
+        </w:rPr>
+      </w:pPr>
+      <w:r>
+        <w:rPr>
+          <w:sz w:val="24"/>
+          <w:lang w:val="en-GB"/>
+        </w:rPr>
+        <w:t>It took a few moments before the sandy-haired girl could digest the information, but she eventually</w:t>
+      </w:r>
+      <w:r>
+        <w:rPr>
+          <w:sz w:val="24"/>
+          <w:lang w:val="en-GB"/>
+        </w:rPr>
+        <w:t xml:space="preserve"> gestured</w:t>
+      </w:r>
+      <w:r>
+        <w:rPr>
+          <w:sz w:val="24"/>
+          <w:lang w:val="en-GB"/>
+        </w:rPr>
+        <w:t xml:space="preserve"> the other one to continue.</w:t>
+      </w:r>
+    </w:p>
+    <w:p>
+      <w:pPr>
+        <w:spacing w:after="0"/>
+        <w:ind w:firstLine="567"/>
+        <w:rPr>
+          <w:sz w:val="24"/>
+          <w:lang w:val="en-GB"/>
+        </w:rPr>
+      </w:pPr>
+      <w:r>
+        <w:rPr>
+          <w:sz w:val="24"/>
+          <w:lang w:val="en-GB"/>
+        </w:rPr>
+        <w:t xml:space="preserve">“When I injected the essentia in his wrist, </w:t>
+      </w:r>
+      <w:r>
+        <w:rPr>
+          <w:sz w:val="24"/>
+          <w:lang w:val="en-GB"/>
+        </w:rPr>
+        <w:t xml:space="preserve">I noticed </w:t>
+      </w:r>
+      <w:r>
+        <w:rPr>
+          <w:sz w:val="24"/>
+          <w:lang w:val="en-GB"/>
+        </w:rPr>
+        <w:t>he had a tattoo of that symbol” – She said – “His name was…”</w:t>
+      </w:r>
+    </w:p>
+    <w:p>
+      <w:pPr>
+        <w:spacing w:after="0"/>
+        <w:ind w:firstLine="567"/>
+        <w:rPr>
+          <w:sz w:val="24"/>
+          <w:lang w:val="en-GB"/>
+        </w:rPr>
+      </w:pPr>
+      <w:r>
+        <w:rPr>
+          <w:sz w:val="24"/>
+          <w:lang w:val="en-GB"/>
+        </w:rPr>
+        <w:t>“</w:t>
+      </w:r>
+      <w:r>
+        <w:rPr>
+          <w:i/>
+          <w:sz w:val="24"/>
+          <w:lang w:val="en-GB"/>
+        </w:rPr>
+        <w:t>L.</w:t>
+      </w:r>
+      <w:r>
+        <w:rPr>
+          <w:i/>
+          <w:sz w:val="24"/>
+          <w:lang w:val="en-GB"/>
+        </w:rPr>
+        <w:t>H. Adams</w:t>
+      </w:r>
+      <w:r>
+        <w:rPr>
+          <w:sz w:val="24"/>
+          <w:lang w:val="en-GB"/>
+        </w:rPr>
+        <w:t>” – Sam completed.</w:t>
+      </w:r>
+    </w:p>
+    <w:p>
+      <w:pPr>
+        <w:spacing w:after="0"/>
+        <w:ind w:firstLine="567"/>
+        <w:rPr>
+          <w:sz w:val="24"/>
+          <w:lang w:val="en-GB"/>
+        </w:rPr>
+      </w:pPr>
+      <w:r>
+        <w:rPr>
+          <w:sz w:val="24"/>
+          <w:lang w:val="en-GB"/>
+        </w:rPr>
+        <w:t>“I know because my father had a copy of his book</w:t>
+      </w:r>
+      <w:r>
+        <w:rPr>
+          <w:sz w:val="24"/>
+          <w:lang w:val="en-GB"/>
+        </w:rPr>
+        <w:t>, and I remember…” – She murmured, – “I can still remember it had that drawing on the cover”.</w:t>
+      </w:r>
+    </w:p>
+    <w:p>
+      <w:pPr>
+        <w:spacing w:after="0"/>
+        <w:ind w:firstLine="567"/>
+        <w:rPr>
+          <w:sz w:val="24"/>
+          <w:lang w:val="en-GB"/>
+        </w:rPr>
+      </w:pPr>
+      <w:r>
+        <w:rPr>
+          <w:sz w:val="24"/>
+          <w:lang w:val="en-GB"/>
+        </w:rPr>
+        <w:t>A feeble memory wavered in her memory.</w:t>
+      </w:r>
+    </w:p>
+    <w:p>
+      <w:pPr>
+        <w:spacing w:after="0"/>
+        <w:ind w:firstLine="567"/>
+        <w:rPr>
+          <w:sz w:val="24"/>
+          <w:lang w:val="en-GB"/>
+        </w:rPr>
+      </w:pPr>
+      <w:r>
+        <w:rPr>
+          <w:sz w:val="24"/>
+          <w:lang w:val="en-GB"/>
+        </w:rPr>
+        <w:t>Sam sat on her father’s lap, and his fingers lingered on a small volume as she read on the gilded letters.</w:t>
+      </w:r>
+    </w:p>
+    <w:p>
+      <w:pPr>
+        <w:spacing w:after="0"/>
+        <w:ind w:firstLine="567"/>
+        <w:rPr>
+          <w:sz w:val="24"/>
+          <w:lang w:val="en-GB"/>
+        </w:rPr>
+      </w:pPr>
+      <w:r>
+        <w:rPr>
+          <w:sz w:val="24"/>
+          <w:lang w:val="en-GB"/>
+        </w:rPr>
+        <w:t>His warm voice murmured her a story.</w:t>
+      </w:r>
+    </w:p>
+    <w:p>
+      <w:pPr>
+        <w:spacing w:after="0"/>
+        <w:ind w:firstLine="567"/>
+        <w:rPr>
+          <w:sz w:val="24"/>
+          <w:lang w:val="en-GB"/>
+        </w:rPr>
+      </w:pPr>
+      <w:r>
+        <w:rPr>
+          <w:sz w:val="24"/>
+          <w:lang w:val="en-GB"/>
+        </w:rPr>
+        <w:t xml:space="preserve">It spoke about brave soldiers gathered up near a bonfire under the light of the moon, telling stories about </w:t>
+      </w:r>
+      <w:r>
+        <w:rPr>
+          <w:sz w:val="24"/>
+          <w:lang w:val="en-GB"/>
+        </w:rPr>
+        <w:t>their misfortunes.</w:t>
+      </w:r>
+    </w:p>
+    <w:p>
+      <w:pPr>
+        <w:spacing w:after="0"/>
+        <w:ind w:firstLine="567"/>
+        <w:rPr>
+          <w:sz w:val="24"/>
+          <w:lang w:val="en-GB"/>
+        </w:rPr>
+      </w:pPr>
+      <w:r>
+        <w:rPr>
+          <w:i/>
+          <w:sz w:val="24"/>
+          <w:lang w:val="en-GB"/>
+        </w:rPr>
+        <w:t>Why do good people die, daddy?</w:t>
+      </w:r>
+      <w:r>
+        <w:rPr>
+          <w:sz w:val="24"/>
+          <w:lang w:val="en-GB"/>
+        </w:rPr>
+        <w:t xml:space="preserve"> – Sam always asked, rolling up with her hands over his shoulders.</w:t>
+      </w:r>
+    </w:p>
+    <w:p>
+      <w:pPr>
+        <w:spacing w:after="0"/>
+        <w:ind w:firstLine="567"/>
+        <w:rPr>
+          <w:sz w:val="24"/>
+          <w:lang w:val="en-GB"/>
+        </w:rPr>
+      </w:pPr>
+      <w:r>
+        <w:rPr>
+          <w:i/>
+          <w:sz w:val="24"/>
+          <w:lang w:val="en-GB"/>
+        </w:rPr>
+        <w:t>Because everything changes</w:t>
+      </w:r>
+      <w:r>
+        <w:rPr>
+          <w:sz w:val="24"/>
+          <w:lang w:val="en-GB"/>
+        </w:rPr>
+        <w:t xml:space="preserve"> – her father would say – </w:t>
+      </w:r>
+      <w:r>
+        <w:rPr>
+          <w:i/>
+          <w:sz w:val="24"/>
+          <w:lang w:val="en-GB"/>
+        </w:rPr>
+        <w:t>and they can always turn into something more beautiful</w:t>
+      </w:r>
+      <w:r>
+        <w:rPr>
+          <w:sz w:val="24"/>
+          <w:lang w:val="en-GB"/>
+        </w:rPr>
+        <w:t>.</w:t>
+      </w:r>
+    </w:p>
+    <w:p>
+      <w:pPr>
+        <w:spacing w:after="0"/>
+        <w:ind w:firstLine="567"/>
+        <w:rPr>
+          <w:sz w:val="24"/>
+          <w:lang w:val="en-GB"/>
+        </w:rPr>
+      </w:pPr>
+      <w:r>
+        <w:rPr>
+          <w:sz w:val="24"/>
+          <w:lang w:val="en-GB"/>
+        </w:rPr>
+        <w:lastRenderedPageBreak/>
+        <w:t>“That’s not a good thing, Sam” – Lyra interrupted her thoughts.</w:t>
+      </w:r>
+    </w:p>
+    <w:p>
+      <w:pPr>
+        <w:spacing w:after="0"/>
+        <w:ind w:firstLine="567"/>
+        <w:rPr>
+          <w:sz w:val="24"/>
+          <w:lang w:val="en-GB"/>
+        </w:rPr>
+      </w:pPr>
+      <w:r>
+        <w:rPr>
+          <w:sz w:val="24"/>
+          <w:lang w:val="en-GB"/>
+        </w:rPr>
+        <w:t>“Adams has been charged for Infidelity and if your father really had his books despite their banishment, he was an Infidel too”</w:t>
+      </w:r>
+    </w:p>
+    <w:p>
+      <w:pPr>
+        <w:spacing w:after="0"/>
+        <w:ind w:firstLine="567"/>
+        <w:rPr>
+          <w:sz w:val="24"/>
+          <w:lang w:val="en-GB"/>
+        </w:rPr>
+      </w:pPr>
+      <w:r>
+        <w:rPr>
+          <w:sz w:val="24"/>
+          <w:lang w:val="en-GB"/>
+        </w:rPr>
+        <w:t>“Maybe Adams was innocent, and someone wanted me to know it”.</w:t>
+      </w:r>
+    </w:p>
+    <w:p>
+      <w:pPr>
+        <w:spacing w:after="0"/>
+        <w:ind w:firstLine="567"/>
+        <w:rPr>
+          <w:sz w:val="24"/>
+          <w:lang w:val="en-GB"/>
+        </w:rPr>
+      </w:pPr>
+      <w:r>
+        <w:rPr>
+          <w:sz w:val="24"/>
+          <w:lang w:val="en-GB"/>
+        </w:rPr>
+        <w:t>Lyra glared at her liked she’d said something extremely disgusting.</w:t>
+      </w:r>
+    </w:p>
+    <w:p>
+      <w:pPr>
+        <w:spacing w:after="0"/>
+        <w:ind w:firstLine="567"/>
+        <w:rPr>
+          <w:sz w:val="24"/>
+          <w:lang w:val="en-GB"/>
+        </w:rPr>
+      </w:pPr>
+      <w:r>
+        <w:rPr>
+          <w:sz w:val="24"/>
+          <w:lang w:val="en-GB"/>
+        </w:rPr>
+        <w:t>“Think about it, Lyra” – Sam pointed out – “I dream a symbol I’ve unconsciously known for ages and the guardians suddenly get mad…”</w:t>
+      </w:r>
+    </w:p>
+    <w:p>
+      <w:pPr>
+        <w:spacing w:after="0"/>
+        <w:ind w:firstLine="567"/>
+        <w:rPr>
+          <w:sz w:val="24"/>
+          <w:lang w:val="en-GB"/>
+        </w:rPr>
+      </w:pPr>
+      <w:r>
+        <w:rPr>
+          <w:sz w:val="24"/>
+          <w:lang w:val="en-GB"/>
+        </w:rPr>
+        <w:t>“What are you driving at?”</w:t>
+      </w:r>
+    </w:p>
+    <w:p>
+      <w:pPr>
+        <w:spacing w:after="0"/>
+        <w:ind w:firstLine="567"/>
+        <w:rPr>
+          <w:sz w:val="24"/>
+          <w:lang w:val="en-GB"/>
+        </w:rPr>
+      </w:pPr>
+      <w:r>
+        <w:rPr>
+          <w:sz w:val="24"/>
+          <w:lang w:val="en-GB"/>
+        </w:rPr>
+        <w:t>“</w:t>
+      </w:r>
+      <w:r>
+        <w:rPr>
+          <w:sz w:val="24"/>
+          <w:lang w:val="en-GB"/>
+        </w:rPr>
+        <w:t>Karyon knows me and it certainly knows about the stories I’ve been told when I was young, but they never thought I could be an Infidel…”</w:t>
+      </w:r>
+    </w:p>
+    <w:p>
+      <w:pPr>
+        <w:spacing w:after="0"/>
+        <w:ind w:firstLine="567"/>
+        <w:rPr>
+          <w:sz w:val="24"/>
+          <w:lang w:val="en-GB"/>
+        </w:rPr>
+      </w:pPr>
+      <w:r>
+        <w:rPr>
+          <w:sz w:val="24"/>
+          <w:lang w:val="en-GB"/>
+        </w:rPr>
+        <w:t xml:space="preserve">“But Karyon, like any software” – Sam continued “can be </w:t>
+      </w:r>
+      <w:r>
+        <w:rPr>
+          <w:i/>
+          <w:sz w:val="24"/>
+          <w:lang w:val="en-GB"/>
+        </w:rPr>
+        <w:t>hacked</w:t>
+      </w:r>
+      <w:r>
+        <w:rPr>
+          <w:sz w:val="24"/>
+          <w:lang w:val="en-GB"/>
+        </w:rPr>
+        <w:t>”</w:t>
+      </w:r>
+    </w:p>
+    <w:p>
+      <w:pPr>
+        <w:spacing w:after="0"/>
+        <w:ind w:firstLine="567"/>
+        <w:rPr>
+          <w:sz w:val="24"/>
+          <w:lang w:val="en-GB"/>
+        </w:rPr>
+      </w:pPr>
+      <w:r>
+        <w:rPr>
+          <w:sz w:val="24"/>
+          <w:lang w:val="en-GB"/>
+        </w:rPr>
+        <w:t xml:space="preserve">“Sam, are you trying to say </w:t>
+      </w:r>
+      <w:r>
+        <w:rPr>
+          <w:sz w:val="24"/>
+          <w:lang w:val="en-GB"/>
+        </w:rPr>
+        <w:t>that your father…”</w:t>
+      </w:r>
       <w:bookmarkStart w:id="0" w:name="_GoBack"/>
       <w:bookmarkEnd w:id="0"/>
-    </w:p>
-    <w:p>
-      <w:pPr>
-        <w:spacing w:after="0"/>
-        <w:ind w:firstLine="567"/>
-        <w:rPr>
-          <w:sz w:val="24"/>
-          <w:lang w:val="en-GB"/>
-        </w:rPr>
-      </w:pPr>
-      <w:r>
-        <w:rPr>
-          <w:sz w:val="24"/>
-          <w:lang w:val="en-GB"/>
-        </w:rPr>
-        <w:t>“Absolutely nothing about the symbol itself, but I know the man who used it” – She said, her eyes lost concern.</w:t>
-      </w:r>
-    </w:p>
-    <w:p>
-      <w:pPr>
-        <w:spacing w:after="0"/>
-        <w:ind w:firstLine="567"/>
-        <w:rPr>
-          <w:sz w:val="24"/>
-          <w:lang w:val="en-GB"/>
-        </w:rPr>
-      </w:pPr>
-      <w:r>
-        <w:rPr>
-          <w:sz w:val="24"/>
-          <w:lang w:val="en-GB"/>
-        </w:rPr>
-        <w:t>Sam could sense her anxiety.</w:t>
-      </w:r>
-    </w:p>
-    <w:p>
-      <w:pPr>
-        <w:spacing w:after="0"/>
-        <w:ind w:firstLine="567"/>
-        <w:rPr>
-          <w:sz w:val="24"/>
-          <w:lang w:val="en-GB"/>
-        </w:rPr>
-      </w:pPr>
-      <w:r>
-        <w:rPr>
-          <w:sz w:val="24"/>
-          <w:lang w:val="en-GB"/>
-        </w:rPr>
-        <w:t xml:space="preserve">“I was only fifteen” – </w:t>
-      </w:r>
-      <w:r>
-        <w:rPr>
-          <w:sz w:val="24"/>
-          <w:lang w:val="en-GB"/>
-        </w:rPr>
-        <w:t>Lyra</w:t>
-      </w:r>
-      <w:r>
-        <w:rPr>
-          <w:sz w:val="24"/>
-          <w:lang w:val="en-GB"/>
-        </w:rPr>
-        <w:t xml:space="preserve"> told her – “I’d just joined the army and that was the first man I have been asked to execute”.</w:t>
-      </w:r>
-    </w:p>
-    <w:p>
-      <w:pPr>
-        <w:spacing w:after="0"/>
-        <w:ind w:firstLine="567"/>
-        <w:rPr>
-          <w:sz w:val="24"/>
-          <w:lang w:val="en-GB"/>
-        </w:rPr>
-      </w:pPr>
-      <w:r>
-        <w:rPr>
-          <w:sz w:val="24"/>
-          <w:lang w:val="en-GB"/>
-        </w:rPr>
-        <w:t>It took a few moments before the sandy-haired girl could digest the information, but she eventually signaled the other one to continue.</w:t>
-      </w:r>
-    </w:p>
-    <w:p>
-      <w:pPr>
-        <w:spacing w:after="0"/>
-        <w:ind w:firstLine="567"/>
-        <w:rPr>
-          <w:sz w:val="24"/>
-          <w:lang w:val="en-GB"/>
-        </w:rPr>
-      </w:pPr>
-      <w:r>
-        <w:rPr>
-          <w:sz w:val="24"/>
-          <w:lang w:val="en-GB"/>
-        </w:rPr>
-        <w:t xml:space="preserve">“When I injected the essentia in his wrist, </w:t>
-      </w:r>
-      <w:r>
-        <w:rPr>
-          <w:sz w:val="24"/>
-          <w:lang w:val="en-GB"/>
-        </w:rPr>
-        <w:t xml:space="preserve">I noticed </w:t>
-      </w:r>
-      <w:r>
-        <w:rPr>
-          <w:sz w:val="24"/>
-          <w:lang w:val="en-GB"/>
-        </w:rPr>
-        <w:t>he had a tattoo of that symbol” – She said – “His name was…”</w:t>
-      </w:r>
-    </w:p>
-    <w:p>
-      <w:pPr>
-        <w:spacing w:after="0"/>
-        <w:ind w:firstLine="567"/>
-        <w:rPr>
-          <w:sz w:val="24"/>
-          <w:lang w:val="en-GB"/>
-        </w:rPr>
-      </w:pPr>
-      <w:r>
-        <w:rPr>
-          <w:sz w:val="24"/>
-          <w:lang w:val="en-GB"/>
-        </w:rPr>
-        <w:t>“L.</w:t>
-      </w:r>
-      <w:r>
-        <w:rPr>
-          <w:sz w:val="24"/>
-          <w:lang w:val="en-GB"/>
-        </w:rPr>
-        <w:t>H. Adams” – Sam completed.</w:t>
-      </w:r>
-    </w:p>
-    <w:p>
-      <w:pPr>
-        <w:spacing w:after="0"/>
-        <w:ind w:firstLine="567"/>
-        <w:rPr>
-          <w:sz w:val="24"/>
-          <w:lang w:val="en-GB"/>
-        </w:rPr>
-      </w:pPr>
-      <w:r>
-        <w:rPr>
-          <w:sz w:val="24"/>
-          <w:lang w:val="en-GB"/>
-        </w:rPr>
-        <w:t>“I know because my father had a copy of his book” – She added.</w:t>
-      </w:r>
-    </w:p>
-    <w:p>
-      <w:pPr>
-        <w:spacing w:after="0"/>
-        <w:ind w:firstLine="567"/>
-        <w:rPr>
-          <w:sz w:val="24"/>
-          <w:lang w:val="en-GB"/>
-        </w:rPr>
-      </w:pPr>
-      <w:r>
-        <w:rPr>
-          <w:sz w:val="24"/>
-          <w:lang w:val="en-GB"/>
-        </w:rPr>
-        <w:t>“</w:t>
-      </w:r>
-      <w:r>
-        <w:rPr>
-          <w:sz w:val="24"/>
-          <w:lang w:val="en-GB"/>
-        </w:rPr>
-        <w:t>”</w:t>
-      </w:r>
-      <w:r>
-        <w:rPr>
-          <w:sz w:val="24"/>
-          <w:lang w:val="en-GB"/>
-        </w:rPr>
-        <w:t xml:space="preserve"> – “It was his favourite book, I still remember some of the stories </w:t>
-      </w:r>
     </w:p>
     <w:sectPr>
       <w:pgSz w:w="11906" w:h="16838"/>

</xml_diff>